<commit_message>
Finished the homework assignment
</commit_message>
<xml_diff>
--- a/M3/M3_Homework/M3 Homework.docx
+++ b/M3/M3_Homework/M3 Homework.docx
@@ -773,7 +773,11 @@
           <w:tcPr>
             <w:tcW w:w="0" w:type="auto"/>
           </w:tcPr>
-          <w:p/>
+          <w:p>
+            <w:r>
+              <w:t>9</w:t>
+            </w:r>
+          </w:p>
         </w:tc>
       </w:tr>
       <w:tr>
@@ -1197,7 +1201,11 @@
           <w:tcPr>
             <w:tcW w:w="0" w:type="auto"/>
           </w:tcPr>
-          <w:p/>
+          <w:p>
+            <w:r>
+              <w:t>7</w:t>
+            </w:r>
+          </w:p>
         </w:tc>
       </w:tr>
       <w:tr>
@@ -1215,6 +1223,16 @@
           <w:tcPr>
             <w:tcW w:w="0" w:type="auto"/>
           </w:tcPr>
+          <w:p>
+            <w:r>
+              <w:t>9</w:t>
+            </w:r>
+          </w:p>
+        </w:tc>
+        <w:tc>
+          <w:tcPr>
+            <w:tcW w:w="0" w:type="auto"/>
+          </w:tcPr>
           <w:p/>
         </w:tc>
         <w:tc>
@@ -1245,13 +1263,11 @@
           <w:tcPr>
             <w:tcW w:w="0" w:type="auto"/>
           </w:tcPr>
-          <w:p/>
-        </w:tc>
-        <w:tc>
-          <w:tcPr>
-            <w:tcW w:w="0" w:type="auto"/>
-          </w:tcPr>
-          <w:p/>
+          <w:p>
+            <w:r>
+              <w:t>7</w:t>
+            </w:r>
+          </w:p>
         </w:tc>
         <w:tc>
           <w:tcPr>
@@ -1301,100 +1317,22 @@
     <w:p>
       <w:pPr>
         <w:pStyle w:val="ListParagraph"/>
-        <w:numPr>
-          <w:ilvl w:val="0"/>
-          <w:numId w:val="33"/>
-        </w:numPr>
-      </w:pPr>
-      <w:r>
-        <w:t xml:space="preserve">(45 points) </w:t>
-      </w:r>
-      <w:r>
-        <w:t xml:space="preserve">Trace </w:t>
-      </w:r>
-      <w:r>
-        <w:rPr>
-          <w:b/>
-          <w:color w:val="00B0F0"/>
-        </w:rPr>
-        <w:t>Kruskal’s</w:t>
-      </w:r>
-      <w:r>
-        <w:t xml:space="preserve"> algorithm and </w:t>
-      </w:r>
-      <w:r>
-        <w:rPr>
-          <w:b/>
-          <w:color w:val="00B0F0"/>
-        </w:rPr>
-        <w:t>show step by the step</w:t>
-      </w:r>
-      <w:r>
-        <w:rPr>
-          <w:color w:val="00B0F0"/>
-        </w:rPr>
-        <w:t xml:space="preserve"> </w:t>
-      </w:r>
-      <w:r>
-        <w:t>the construction of the minimum spanning tree.</w:t>
-      </w:r>
-      <w:r>
-        <w:t xml:space="preserve"> </w:t>
-      </w:r>
-      <w:r>
-        <w:rPr>
-          <w:b/>
-          <w:color w:val="FF0000"/>
-        </w:rPr>
-        <w:t>Draw</w:t>
-      </w:r>
-      <w:r>
-        <w:rPr>
-          <w:color w:val="FF0000"/>
-        </w:rPr>
-        <w:t xml:space="preserve"> </w:t>
-      </w:r>
-      <w:r>
-        <w:t xml:space="preserve">the MST each time you add an edge. </w:t>
-      </w:r>
-      <w:r>
-        <w:rPr>
-          <w:b/>
-          <w:color w:val="FF0000"/>
-        </w:rPr>
-        <w:t>Highlight</w:t>
-      </w:r>
-      <w:r>
-        <w:rPr>
-          <w:color w:val="FF0000"/>
-        </w:rPr>
-        <w:t xml:space="preserve"> </w:t>
-      </w:r>
-      <w:r>
-        <w:t>the latest added edge</w:t>
-      </w:r>
-      <w:r>
-        <w:t xml:space="preserve"> with its weight</w:t>
-      </w:r>
-      <w:r>
-        <w:t>.</w:t>
-      </w:r>
-    </w:p>
-    <w:p>
+        <w:ind w:left="1080"/>
+      </w:pPr>
       <w:r>
         <w:drawing>
-          <wp:anchor distT="0" distB="0" distL="114300" distR="114300" simplePos="0" relativeHeight="251658240" behindDoc="1" locked="0" layoutInCell="1" allowOverlap="1" wp14:anchorId="483EC56D" wp14:editId="0A4E60EF">
-            <wp:simplePos x="0" y="0"/>
+          <wp:anchor distT="0" distB="0" distL="114300" distR="114300" simplePos="0" relativeHeight="251658240" behindDoc="0" locked="0" layoutInCell="1" allowOverlap="1" wp14:anchorId="6FA4CFD6" wp14:editId="61A74859">
+            <wp:simplePos x="1145309" y="5495636"/>
             <wp:positionH relativeFrom="column">
-              <wp:posOffset>-143337</wp:posOffset>
+              <wp:align>left</wp:align>
             </wp:positionH>
             <wp:positionV relativeFrom="paragraph">
-              <wp:posOffset>13335</wp:posOffset>
+              <wp:align>top</wp:align>
             </wp:positionV>
-            <wp:extent cx="3416935" cy="2555424"/>
+            <wp:extent cx="2886364" cy="3039769"/>
             <wp:effectExtent l="0" t="0" r="0" b="0"/>
-            <wp:wrapNone/>
-            <wp:docPr id="1707233009" name="Picture 1"/>
+            <wp:wrapSquare wrapText="bothSides"/>
+            <wp:docPr id="1991458637" name="Picture 1" descr="A diagram of a triangle with circles and lines&#10;&#10;Description automatically generated"/>
             <wp:cNvGraphicFramePr>
               <a:graphicFrameLocks xmlns:a="http://schemas.openxmlformats.org/drawingml/2006/main" noChangeAspect="1"/>
             </wp:cNvGraphicFramePr>
@@ -1402,7 +1340,7 @@
               <a:graphicData uri="http://schemas.openxmlformats.org/drawingml/2006/picture">
                 <pic:pic xmlns:pic="http://schemas.openxmlformats.org/drawingml/2006/picture">
                   <pic:nvPicPr>
-                    <pic:cNvPr id="1707233009" name=""/>
+                    <pic:cNvPr id="1991458637" name="Picture 1" descr="A diagram of a triangle with circles and lines&#10;&#10;Description automatically generated"/>
                     <pic:cNvPicPr/>
                   </pic:nvPicPr>
                   <pic:blipFill>
@@ -1414,7 +1352,7 @@
                   <pic:spPr>
                     <a:xfrm>
                       <a:off x="0" y="0"/>
-                      <a:ext cx="3416935" cy="2555424"/>
+                      <a:ext cx="2886364" cy="3039769"/>
                     </a:xfrm>
                     <a:prstGeom prst="rect">
                       <a:avLst/>
@@ -1423,29 +1361,265 @@
                 </pic:pic>
               </a:graphicData>
             </a:graphic>
-            <wp14:sizeRelH relativeFrom="page">
-              <wp14:pctWidth>0</wp14:pctWidth>
-            </wp14:sizeRelH>
-            <wp14:sizeRelV relativeFrom="page">
-              <wp14:pctHeight>0</wp14:pctHeight>
-            </wp14:sizeRelV>
           </wp:anchor>
         </w:drawing>
       </w:r>
       <w:r>
+        <w:br w:type="textWrapping" w:clear="all"/>
+      </w:r>
+    </w:p>
+    <w:p>
+      <w:pPr>
+        <w:rPr>
+          <w:rFonts w:asciiTheme="minorHAnsi" w:hAnsiTheme="minorHAnsi" w:cstheme="minorBidi"/>
+        </w:rPr>
+      </w:pPr>
+      <w:r>
+        <w:br w:type="page"/>
+      </w:r>
+    </w:p>
+    <w:p>
+      <w:pPr>
+        <w:pStyle w:val="ListParagraph"/>
+        <w:ind w:left="1080"/>
+      </w:pPr>
+    </w:p>
+    <w:p>
+      <w:pPr>
+        <w:pStyle w:val="ListParagraph"/>
+        <w:numPr>
+          <w:ilvl w:val="0"/>
+          <w:numId w:val="33"/>
+        </w:numPr>
+      </w:pPr>
+      <w:r>
+        <w:t xml:space="preserve">(45 points) </w:t>
+      </w:r>
+      <w:r>
+        <w:t xml:space="preserve">Trace </w:t>
+      </w:r>
+      <w:r>
+        <w:rPr>
+          <w:b/>
+          <w:color w:val="00B0F0"/>
+        </w:rPr>
+        <w:t>Kruskal’s</w:t>
+      </w:r>
+      <w:r>
+        <w:t xml:space="preserve"> algorithm and </w:t>
+      </w:r>
+      <w:r>
+        <w:rPr>
+          <w:b/>
+          <w:color w:val="00B0F0"/>
+        </w:rPr>
+        <w:t>show step by the step</w:t>
+      </w:r>
+      <w:r>
+        <w:rPr>
+          <w:color w:val="00B0F0"/>
+        </w:rPr>
+        <w:t xml:space="preserve"> </w:t>
+      </w:r>
+      <w:r>
+        <w:t>the construction of the minimum spanning tree.</w:t>
+      </w:r>
+      <w:r>
+        <w:t xml:space="preserve"> </w:t>
+      </w:r>
+      <w:r>
+        <w:rPr>
+          <w:b/>
+          <w:color w:val="FF0000"/>
+        </w:rPr>
+        <w:t>Draw</w:t>
+      </w:r>
+      <w:r>
+        <w:rPr>
+          <w:color w:val="FF0000"/>
+        </w:rPr>
+        <w:t xml:space="preserve"> </w:t>
+      </w:r>
+      <w:r>
+        <w:t xml:space="preserve">the MST each time you add an edge. </w:t>
+      </w:r>
+      <w:r>
+        <w:rPr>
+          <w:b/>
+          <w:color w:val="FF0000"/>
+        </w:rPr>
+        <w:t>Highlight</w:t>
+      </w:r>
+      <w:r>
+        <w:rPr>
+          <w:color w:val="FF0000"/>
+        </w:rPr>
+        <w:t xml:space="preserve"> </w:t>
+      </w:r>
+      <w:r>
+        <w:t>the latest added edge</w:t>
+      </w:r>
+      <w:r>
+        <w:t xml:space="preserve"> with its weight</w:t>
+      </w:r>
+      <w:r>
+        <w:t>.</w:t>
+      </w:r>
+    </w:p>
+    <w:p>
+      <w:pPr>
+        <w:pStyle w:val="ListParagraph"/>
+        <w:ind w:left="1080"/>
+      </w:pPr>
+      <w:r>
+        <w:t xml:space="preserve">We start with a set of edges A, building by adding one edge at a time.  We set A to an empty set. After that we create small sets of the vertices of the graph.  We will then take all edges of G </w:t>
+      </w:r>
+      <w:proofErr w:type="spellStart"/>
+      <w:r>
+        <w:t>andsort</w:t>
+      </w:r>
+      <w:proofErr w:type="spellEnd"/>
+      <w:r>
+        <w:t xml:space="preserve"> them in non-decreasing order. For each edge, we look at the endpoint of the edges.  If they belong to different sets, we will add that edge to A and we will make a union of the two sets to which u and v belong. </w:t>
+      </w:r>
+    </w:p>
+    <w:p>
+      <w:pPr>
+        <w:pStyle w:val="ListParagraph"/>
+        <w:spacing w:after="0"/>
+        <w:ind w:left="1080"/>
+        <w:rPr>
+          <w:u w:val="single"/>
+        </w:rPr>
+      </w:pPr>
+      <w:r>
+        <w:rPr>
+          <w:u w:val="single"/>
+        </w:rPr>
+        <w:t>Edges: non-decreasing order:</w:t>
+      </w:r>
+    </w:p>
+    <w:p>
+      <w:pPr>
+        <w:pStyle w:val="ListParagraph"/>
+        <w:spacing w:after="0"/>
+        <w:ind w:left="1080"/>
+      </w:pPr>
+      <w:r>
+        <w:t>(x, y) 7</w:t>
+      </w:r>
+    </w:p>
+    <w:p>
+      <w:pPr>
+        <w:pStyle w:val="ListParagraph"/>
+        <w:spacing w:after="0"/>
+        <w:ind w:left="1080"/>
+      </w:pPr>
+      <w:r>
+        <w:t>(r, y) 9</w:t>
+      </w:r>
+    </w:p>
+    <w:p>
+      <w:pPr>
+        <w:pStyle w:val="ListParagraph"/>
+        <w:spacing w:after="0"/>
+        <w:ind w:left="1080"/>
+      </w:pPr>
+      <w:r>
+        <w:t>(r, s)13</w:t>
+      </w:r>
+    </w:p>
+    <w:p>
+      <w:pPr>
+        <w:pStyle w:val="ListParagraph"/>
+        <w:spacing w:after="0"/>
+        <w:ind w:left="1080"/>
+      </w:pPr>
+      <w:r>
+        <w:t>(v, x) 13</w:t>
+      </w:r>
+    </w:p>
+    <w:p>
+      <w:pPr>
+        <w:pStyle w:val="ListParagraph"/>
+        <w:spacing w:after="0"/>
+        <w:ind w:left="1080"/>
+      </w:pPr>
+      <w:r>
+        <w:t>(s, u) 16</w:t>
+      </w:r>
+    </w:p>
+    <w:p>
+      <w:pPr>
+        <w:pStyle w:val="ListParagraph"/>
+        <w:spacing w:after="0"/>
+        <w:ind w:left="1080"/>
+      </w:pPr>
+      <w:r>
+        <w:t>(r, t) 17</w:t>
+      </w:r>
+    </w:p>
+    <w:p>
+      <w:pPr>
+        <w:pStyle w:val="ListParagraph"/>
+        <w:spacing w:after="0"/>
+        <w:ind w:left="1080"/>
+      </w:pPr>
+      <w:r>
+        <w:t>(v, w) 17</w:t>
+      </w:r>
+    </w:p>
+    <w:p>
+      <w:pPr>
+        <w:pStyle w:val="ListParagraph"/>
+        <w:spacing w:after="0"/>
+        <w:ind w:left="1080"/>
+      </w:pPr>
+      <w:r>
+        <w:t>(w, x) 17</w:t>
+      </w:r>
+    </w:p>
+    <w:p>
+      <w:pPr>
+        <w:pStyle w:val="ListParagraph"/>
+        <w:spacing w:after="0"/>
+        <w:ind w:left="1080"/>
+      </w:pPr>
+      <w:r>
+        <w:t>(t, u) 19</w:t>
+      </w:r>
+    </w:p>
+    <w:p>
+      <w:pPr>
+        <w:pStyle w:val="ListParagraph"/>
+        <w:spacing w:after="0"/>
+        <w:ind w:left="1080"/>
+      </w:pPr>
+      <w:r>
+        <w:t>(u, v) 21</w:t>
+      </w:r>
+    </w:p>
+    <w:p>
+      <w:pPr>
+        <w:pStyle w:val="ListParagraph"/>
+        <w:ind w:left="1080"/>
+      </w:pPr>
+      <w:r>
+        <w:t>(u, w) 26</w:t>
+      </w:r>
+    </w:p>
+    <w:p>
+      <w:pPr>
+        <w:rPr>
+          <w:rFonts w:asciiTheme="minorHAnsi" w:hAnsiTheme="minorHAnsi" w:cstheme="minorBidi"/>
+        </w:rPr>
+      </w:pPr>
+      <w:r>
         <w:drawing>
-          <wp:anchor distT="0" distB="0" distL="114300" distR="114300" simplePos="0" relativeHeight="251659264" behindDoc="1" locked="0" layoutInCell="1" allowOverlap="1" wp14:anchorId="21BDBE62" wp14:editId="2DC93D61">
-            <wp:simplePos x="0" y="0"/>
-            <wp:positionH relativeFrom="column">
-              <wp:posOffset>3642360</wp:posOffset>
-            </wp:positionH>
-            <wp:positionV relativeFrom="paragraph">
-              <wp:posOffset>9525</wp:posOffset>
-            </wp:positionV>
-            <wp:extent cx="3416300" cy="2554605"/>
-            <wp:effectExtent l="0" t="0" r="0" b="0"/>
-            <wp:wrapNone/>
-            <wp:docPr id="1914557158" name="Picture 1" descr="A diagram of a network&#10;&#10;Description automatically generated"/>
+          <wp:inline distT="0" distB="0" distL="0" distR="0" wp14:anchorId="4812304A" wp14:editId="2AEA1E29">
+            <wp:extent cx="2604655" cy="2743088"/>
+            <wp:effectExtent l="0" t="0" r="0" b="635"/>
+            <wp:docPr id="1679105123" name="Picture 1" descr="A diagram of a triangle with white circles and black lines&#10;&#10;Description automatically generated"/>
             <wp:cNvGraphicFramePr>
               <a:graphicFrameLocks xmlns:a="http://schemas.openxmlformats.org/drawingml/2006/main" noChangeAspect="1"/>
             </wp:cNvGraphicFramePr>
@@ -1453,7 +1627,7 @@
               <a:graphicData uri="http://schemas.openxmlformats.org/drawingml/2006/picture">
                 <pic:pic xmlns:pic="http://schemas.openxmlformats.org/drawingml/2006/picture">
                   <pic:nvPicPr>
-                    <pic:cNvPr id="1914557158" name="Picture 1" descr="A diagram of a network&#10;&#10;Description automatically generated"/>
+                    <pic:cNvPr id="1679105123" name="Picture 1" descr="A diagram of a triangle with white circles and black lines&#10;&#10;Description automatically generated"/>
                     <pic:cNvPicPr/>
                   </pic:nvPicPr>
                   <pic:blipFill>
@@ -1465,7 +1639,7 @@
                   <pic:spPr>
                     <a:xfrm>
                       <a:off x="0" y="0"/>
-                      <a:ext cx="3416300" cy="2554605"/>
+                      <a:ext cx="2630140" cy="2769928"/>
                     </a:xfrm>
                     <a:prstGeom prst="rect">
                       <a:avLst/>
@@ -1474,35 +1648,36 @@
                 </pic:pic>
               </a:graphicData>
             </a:graphic>
-            <wp14:sizeRelH relativeFrom="page">
-              <wp14:pctWidth>0</wp14:pctWidth>
-            </wp14:sizeRelH>
-            <wp14:sizeRelV relativeFrom="page">
-              <wp14:pctHeight>0</wp14:pctHeight>
-            </wp14:sizeRelV>
-          </wp:anchor>
+          </wp:inline>
         </w:drawing>
       </w:r>
       <w:r>
-        <w:br w:type="page"/>
-      </w:r>
-    </w:p>
-    <w:p/>
-    <w:p>
-      <w:r>
+        <w:rPr>
+          <w:rFonts w:asciiTheme="minorHAnsi" w:hAnsiTheme="minorHAnsi" w:cstheme="minorBidi"/>
+        </w:rPr>
+        <w:tab/>
+      </w:r>
+      <w:r>
+        <w:rPr>
+          <w:rFonts w:asciiTheme="minorHAnsi" w:hAnsiTheme="minorHAnsi" w:cstheme="minorBidi"/>
+        </w:rPr>
+        <w:tab/>
+      </w:r>
+      <w:r>
+        <w:rPr>
+          <w:rFonts w:asciiTheme="minorHAnsi" w:hAnsiTheme="minorHAnsi" w:cstheme="minorBidi"/>
+        </w:rPr>
+        <w:tab/>
+      </w:r>
+      <w:r>
+        <w:rPr>
+          <w:rFonts w:asciiTheme="minorHAnsi" w:hAnsiTheme="minorHAnsi" w:cstheme="minorBidi"/>
+        </w:rPr>
         <w:drawing>
-          <wp:anchor distT="0" distB="0" distL="114300" distR="114300" simplePos="0" relativeHeight="251661312" behindDoc="1" locked="0" layoutInCell="1" allowOverlap="1" wp14:anchorId="0D009DE7" wp14:editId="7ABAB721">
-            <wp:simplePos x="0" y="0"/>
-            <wp:positionH relativeFrom="column">
-              <wp:posOffset>3652809</wp:posOffset>
-            </wp:positionH>
-            <wp:positionV relativeFrom="paragraph">
-              <wp:posOffset>44450</wp:posOffset>
-            </wp:positionV>
-            <wp:extent cx="3416935" cy="2555424"/>
-            <wp:effectExtent l="0" t="0" r="0" b="0"/>
-            <wp:wrapNone/>
-            <wp:docPr id="1194232061" name="Picture 1" descr="A diagram of a triangle with white circles and black lines&#10;&#10;Description automatically generated"/>
+          <wp:inline distT="0" distB="0" distL="0" distR="0" wp14:anchorId="74030B37" wp14:editId="097A2B31">
+            <wp:extent cx="2604655" cy="2743088"/>
+            <wp:effectExtent l="0" t="0" r="0" b="635"/>
+            <wp:docPr id="966168361" name="Picture 1" descr="A diagram of a triangle with white circles and black lines&#10;&#10;Description automatically generated"/>
             <wp:cNvGraphicFramePr>
               <a:graphicFrameLocks xmlns:a="http://schemas.openxmlformats.org/drawingml/2006/main" noChangeAspect="1"/>
             </wp:cNvGraphicFramePr>
@@ -1510,7 +1685,7 @@
               <a:graphicData uri="http://schemas.openxmlformats.org/drawingml/2006/picture">
                 <pic:pic xmlns:pic="http://schemas.openxmlformats.org/drawingml/2006/picture">
                   <pic:nvPicPr>
-                    <pic:cNvPr id="1194232061" name="Picture 1" descr="A diagram of a triangle with white circles and black lines&#10;&#10;Description automatically generated"/>
+                    <pic:cNvPr id="966168361" name="Picture 1" descr="A diagram of a triangle with white circles and black lines&#10;&#10;Description automatically generated"/>
                     <pic:cNvPicPr/>
                   </pic:nvPicPr>
                   <pic:blipFill>
@@ -1522,7 +1697,7 @@
                   <pic:spPr>
                     <a:xfrm>
                       <a:off x="0" y="0"/>
-                      <a:ext cx="3416935" cy="2555424"/>
+                      <a:ext cx="2645866" cy="2786490"/>
                     </a:xfrm>
                     <a:prstGeom prst="rect">
                       <a:avLst/>
@@ -1531,32 +1706,216 @@
                 </pic:pic>
               </a:graphicData>
             </a:graphic>
-            <wp14:sizeRelH relativeFrom="page">
-              <wp14:pctWidth>0</wp14:pctWidth>
-            </wp14:sizeRelH>
-            <wp14:sizeRelV relativeFrom="page">
-              <wp14:pctHeight>0</wp14:pctHeight>
-            </wp14:sizeRelV>
-          </wp:anchor>
+          </wp:inline>
         </w:drawing>
       </w:r>
       <w:r>
         <w:rPr>
           <w:rFonts w:asciiTheme="minorHAnsi" w:hAnsiTheme="minorHAnsi" w:cstheme="minorBidi"/>
         </w:rPr>
+        <w:br/>
+      </w:r>
+      <w:r>
+        <w:rPr>
+          <w:sz w:val="21"/>
+          <w:szCs w:val="21"/>
+        </w:rPr>
+        <w:t xml:space="preserve">The first edge in non-decreasing order is with </w:t>
+      </w:r>
+      <w:r>
+        <w:rPr>
+          <w:sz w:val="21"/>
+          <w:szCs w:val="21"/>
+        </w:rPr>
+        <w:tab/>
+      </w:r>
+      <w:r>
+        <w:rPr>
+          <w:sz w:val="21"/>
+          <w:szCs w:val="21"/>
+        </w:rPr>
+        <w:tab/>
+      </w:r>
+      <w:r>
+        <w:rPr>
+          <w:sz w:val="21"/>
+          <w:szCs w:val="21"/>
+        </w:rPr>
+        <w:tab/>
+      </w:r>
+      <w:r>
+        <w:rPr>
+          <w:sz w:val="21"/>
+          <w:szCs w:val="21"/>
+        </w:rPr>
+        <w:t>(r, y) is the next smallest edge. We look to see if</w:t>
+      </w:r>
+      <w:r>
+        <w:rPr>
+          <w:sz w:val="21"/>
+          <w:szCs w:val="21"/>
+        </w:rPr>
+        <w:br/>
+      </w:r>
+      <w:r>
+        <w:rPr>
+          <w:sz w:val="21"/>
+          <w:szCs w:val="21"/>
+        </w:rPr>
+        <w:t xml:space="preserve">weight of 7 is (x, y). We will at this edge to A and </w:t>
+      </w:r>
+      <w:r>
+        <w:rPr>
+          <w:sz w:val="21"/>
+          <w:szCs w:val="21"/>
+        </w:rPr>
+        <w:tab/>
+      </w:r>
+      <w:r>
+        <w:rPr>
+          <w:sz w:val="21"/>
+          <w:szCs w:val="21"/>
+        </w:rPr>
+        <w:tab/>
+      </w:r>
+      <w:r>
+        <w:rPr>
+          <w:sz w:val="21"/>
+          <w:szCs w:val="21"/>
+        </w:rPr>
+        <w:t>r and y belong to the same set.  They do not so we</w:t>
+      </w:r>
+      <w:r>
+        <w:rPr>
+          <w:sz w:val="21"/>
+          <w:szCs w:val="21"/>
+        </w:rPr>
+        <w:br/>
+      </w:r>
+      <w:r>
+        <w:rPr>
+          <w:sz w:val="21"/>
+          <w:szCs w:val="21"/>
+        </w:rPr>
+        <w:t xml:space="preserve">we will create a union of {x, y}. After this, look to </w:t>
+      </w:r>
+      <w:r>
+        <w:rPr>
+          <w:sz w:val="21"/>
+          <w:szCs w:val="21"/>
+        </w:rPr>
+        <w:tab/>
+      </w:r>
+      <w:r>
+        <w:rPr>
+          <w:sz w:val="21"/>
+          <w:szCs w:val="21"/>
+        </w:rPr>
+        <w:tab/>
+      </w:r>
+      <w:r>
+        <w:rPr>
+          <w:sz w:val="21"/>
+          <w:szCs w:val="21"/>
+        </w:rPr>
+        <w:t>add to A and make a union. The new set is</w:t>
+      </w:r>
+      <w:r>
+        <w:rPr>
+          <w:sz w:val="21"/>
+          <w:szCs w:val="21"/>
+        </w:rPr>
+        <w:br/>
+      </w:r>
+      <w:r>
+        <w:rPr>
+          <w:sz w:val="21"/>
+          <w:szCs w:val="21"/>
+        </w:rPr>
+        <w:t>the next smallest edge.</w:t>
+      </w:r>
+      <w:r>
+        <w:rPr>
+          <w:sz w:val="21"/>
+          <w:szCs w:val="21"/>
+        </w:rPr>
+        <w:tab/>
+      </w:r>
+      <w:r>
+        <w:rPr>
+          <w:sz w:val="21"/>
+          <w:szCs w:val="21"/>
+        </w:rPr>
+        <w:tab/>
+      </w:r>
+      <w:r>
+        <w:rPr>
+          <w:sz w:val="21"/>
+          <w:szCs w:val="21"/>
+        </w:rPr>
+        <w:tab/>
+      </w:r>
+      <w:r>
+        <w:rPr>
+          <w:sz w:val="21"/>
+          <w:szCs w:val="21"/>
+        </w:rPr>
+        <w:tab/>
+      </w:r>
+      <w:r>
+        <w:rPr>
+          <w:sz w:val="21"/>
+          <w:szCs w:val="21"/>
+        </w:rPr>
+        <w:tab/>
+      </w:r>
+      <w:r>
+        <w:rPr>
+          <w:sz w:val="21"/>
+          <w:szCs w:val="21"/>
+        </w:rPr>
+        <w:tab/>
+      </w:r>
+      <w:r>
+        <w:rPr>
+          <w:sz w:val="21"/>
+          <w:szCs w:val="21"/>
+        </w:rPr>
+        <w:t>{r, y, x}. After this, we look to the next smallest</w:t>
+      </w:r>
+      <w:r>
+        <w:rPr>
+          <w:sz w:val="21"/>
+          <w:szCs w:val="21"/>
+        </w:rPr>
+        <w:t xml:space="preserve"> edge</w:t>
+      </w:r>
+      <w:r>
+        <w:rPr>
+          <w:sz w:val="21"/>
+          <w:szCs w:val="21"/>
+        </w:rPr>
+        <w:t>.</w:t>
+      </w:r>
+    </w:p>
+    <w:p>
+      <w:pPr>
+        <w:spacing w:after="0"/>
+        <w:rPr>
+          <w:sz w:val="20"/>
+          <w:szCs w:val="20"/>
+        </w:rPr>
+      </w:pPr>
+      <w:r>
+        <w:rPr>
+          <w:rFonts w:asciiTheme="minorHAnsi" w:hAnsiTheme="minorHAnsi" w:cstheme="minorBidi"/>
+        </w:rPr>
+        <w:lastRenderedPageBreak/>
         <w:drawing>
-          <wp:anchor distT="0" distB="0" distL="114300" distR="114300" simplePos="0" relativeHeight="251660288" behindDoc="1" locked="0" layoutInCell="1" allowOverlap="1" wp14:anchorId="0183C03D" wp14:editId="143430BF">
-            <wp:simplePos x="0" y="0"/>
-            <wp:positionH relativeFrom="column">
-              <wp:posOffset>4618</wp:posOffset>
-            </wp:positionH>
-            <wp:positionV relativeFrom="paragraph">
-              <wp:posOffset>44854</wp:posOffset>
-            </wp:positionV>
-            <wp:extent cx="3417455" cy="2555813"/>
+          <wp:inline distT="0" distB="0" distL="0" distR="0" wp14:anchorId="521D058A" wp14:editId="64D995F4">
+            <wp:extent cx="2604762" cy="2743200"/>
             <wp:effectExtent l="0" t="0" r="0" b="0"/>
-            <wp:wrapNone/>
-            <wp:docPr id="388519685" name="Picture 1" descr="A diagram of a triangle with white circles and black lines&#10;&#10;Description automatically generated"/>
+            <wp:docPr id="1966508336" name="Picture 1" descr="A diagram of a triangle with white circles and black lines&#10;&#10;Description automatically generated"/>
             <wp:cNvGraphicFramePr>
               <a:graphicFrameLocks xmlns:a="http://schemas.openxmlformats.org/drawingml/2006/main" noChangeAspect="1"/>
             </wp:cNvGraphicFramePr>
@@ -1564,7 +1923,7 @@
               <a:graphicData uri="http://schemas.openxmlformats.org/drawingml/2006/picture">
                 <pic:pic xmlns:pic="http://schemas.openxmlformats.org/drawingml/2006/picture">
                   <pic:nvPicPr>
-                    <pic:cNvPr id="388519685" name="Picture 1" descr="A diagram of a triangle with white circles and black lines&#10;&#10;Description automatically generated"/>
+                    <pic:cNvPr id="1966508336" name="Picture 1" descr="A diagram of a triangle with white circles and black lines&#10;&#10;Description automatically generated"/>
                     <pic:cNvPicPr/>
                   </pic:nvPicPr>
                   <pic:blipFill>
@@ -1576,7 +1935,7 @@
                   <pic:spPr>
                     <a:xfrm>
                       <a:off x="0" y="0"/>
-                      <a:ext cx="3521400" cy="2633550"/>
+                      <a:ext cx="2629042" cy="2768770"/>
                     </a:xfrm>
                     <a:prstGeom prst="rect">
                       <a:avLst/>
@@ -1585,39 +1944,36 @@
                 </pic:pic>
               </a:graphicData>
             </a:graphic>
-            <wp14:sizeRelH relativeFrom="page">
-              <wp14:pctWidth>0</wp14:pctWidth>
-            </wp14:sizeRelH>
-            <wp14:sizeRelV relativeFrom="page">
-              <wp14:pctHeight>0</wp14:pctHeight>
-            </wp14:sizeRelV>
-          </wp:anchor>
+          </wp:inline>
         </w:drawing>
       </w:r>
-    </w:p>
-    <w:p/>
-    <w:p/>
-    <w:p/>
-    <w:p/>
-    <w:p/>
-    <w:p/>
-    <w:p/>
-    <w:p/>
-    <w:p>
-      <w:r>
+      <w:r>
+        <w:rPr>
+          <w:rFonts w:asciiTheme="minorHAnsi" w:hAnsiTheme="minorHAnsi" w:cstheme="minorBidi"/>
+        </w:rPr>
+        <w:tab/>
+      </w:r>
+      <w:r>
+        <w:rPr>
+          <w:rFonts w:asciiTheme="minorHAnsi" w:hAnsiTheme="minorHAnsi" w:cstheme="minorBidi"/>
+        </w:rPr>
+        <w:tab/>
+      </w:r>
+      <w:r>
+        <w:rPr>
+          <w:rFonts w:asciiTheme="minorHAnsi" w:hAnsiTheme="minorHAnsi" w:cstheme="minorBidi"/>
+        </w:rPr>
+        <w:tab/>
+      </w:r>
+      <w:r>
+        <w:rPr>
+          <w:rFonts w:asciiTheme="minorHAnsi" w:hAnsiTheme="minorHAnsi" w:cstheme="minorBidi"/>
+        </w:rPr>
         <w:drawing>
-          <wp:anchor distT="0" distB="0" distL="114300" distR="114300" simplePos="0" relativeHeight="251663360" behindDoc="1" locked="0" layoutInCell="1" allowOverlap="1" wp14:anchorId="434BF9DE" wp14:editId="115B319A">
-            <wp:simplePos x="0" y="0"/>
-            <wp:positionH relativeFrom="column">
-              <wp:posOffset>3652867</wp:posOffset>
-            </wp:positionH>
-            <wp:positionV relativeFrom="paragraph">
-              <wp:posOffset>314902</wp:posOffset>
-            </wp:positionV>
-            <wp:extent cx="3408197" cy="2548890"/>
-            <wp:effectExtent l="0" t="0" r="0" b="3810"/>
-            <wp:wrapNone/>
-            <wp:docPr id="789733499" name="Picture 1" descr="A diagram of a triangle with white circles and black lines with Silverstone Circuit in the background&#10;&#10;Description automatically generated"/>
+          <wp:inline distT="0" distB="0" distL="0" distR="0" wp14:anchorId="7CF24A21" wp14:editId="6BCC33ED">
+            <wp:extent cx="2604762" cy="2743200"/>
+            <wp:effectExtent l="0" t="0" r="0" b="0"/>
+            <wp:docPr id="147610670" name="Picture 1" descr="A diagram of a triangle with white circles and black lines&#10;&#10;Description automatically generated"/>
             <wp:cNvGraphicFramePr>
               <a:graphicFrameLocks xmlns:a="http://schemas.openxmlformats.org/drawingml/2006/main" noChangeAspect="1"/>
             </wp:cNvGraphicFramePr>
@@ -1625,7 +1981,7 @@
               <a:graphicData uri="http://schemas.openxmlformats.org/drawingml/2006/picture">
                 <pic:pic xmlns:pic="http://schemas.openxmlformats.org/drawingml/2006/picture">
                   <pic:nvPicPr>
-                    <pic:cNvPr id="789733499" name="Picture 1" descr="A diagram of a triangle with white circles and black lines with Silverstone Circuit in the background&#10;&#10;Description automatically generated"/>
+                    <pic:cNvPr id="147610670" name="Picture 1" descr="A diagram of a triangle with white circles and black lines&#10;&#10;Description automatically generated"/>
                     <pic:cNvPicPr/>
                   </pic:nvPicPr>
                   <pic:blipFill>
@@ -1637,7 +1993,7 @@
                   <pic:spPr>
                     <a:xfrm>
                       <a:off x="0" y="0"/>
-                      <a:ext cx="3408197" cy="2548890"/>
+                      <a:ext cx="2637662" cy="2777848"/>
                     </a:xfrm>
                     <a:prstGeom prst="rect">
                       <a:avLst/>
@@ -1646,29 +2002,225 @@
                 </pic:pic>
               </a:graphicData>
             </a:graphic>
-            <wp14:sizeRelH relativeFrom="page">
-              <wp14:pctWidth>0</wp14:pctWidth>
-            </wp14:sizeRelH>
-            <wp14:sizeRelV relativeFrom="page">
-              <wp14:pctHeight>0</wp14:pctHeight>
-            </wp14:sizeRelV>
-          </wp:anchor>
+          </wp:inline>
         </w:drawing>
       </w:r>
       <w:r>
+        <w:rPr>
+          <w:rFonts w:asciiTheme="minorHAnsi" w:hAnsiTheme="minorHAnsi" w:cstheme="minorBidi"/>
+        </w:rPr>
+        <w:br w:type="textWrapping" w:clear="all"/>
+      </w:r>
+      <w:r>
+        <w:rPr>
+          <w:sz w:val="21"/>
+          <w:szCs w:val="21"/>
+        </w:rPr>
+        <w:t>(</w:t>
+      </w:r>
+      <w:proofErr w:type="spellStart"/>
+      <w:proofErr w:type="gramStart"/>
+      <w:r>
+        <w:rPr>
+          <w:sz w:val="21"/>
+          <w:szCs w:val="21"/>
+        </w:rPr>
+        <w:t>r,s</w:t>
+      </w:r>
+      <w:proofErr w:type="spellEnd"/>
+      <w:proofErr w:type="gramEnd"/>
+      <w:r>
+        <w:rPr>
+          <w:sz w:val="21"/>
+          <w:szCs w:val="21"/>
+        </w:rPr>
+        <w:t>) is the next smallest edge. They do not belong</w:t>
+      </w:r>
+      <w:r>
+        <w:rPr>
+          <w:sz w:val="21"/>
+          <w:szCs w:val="21"/>
+        </w:rPr>
+        <w:tab/>
+      </w:r>
+      <w:r>
+        <w:rPr>
+          <w:sz w:val="21"/>
+          <w:szCs w:val="21"/>
+        </w:rPr>
+        <w:tab/>
+      </w:r>
+      <w:r>
+        <w:rPr>
+          <w:sz w:val="20"/>
+          <w:szCs w:val="20"/>
+        </w:rPr>
+        <w:t>(v, x) is the next edge.  We look to see if v and x</w:t>
+      </w:r>
+      <w:r>
+        <w:rPr>
+          <w:rFonts w:asciiTheme="minorHAnsi" w:hAnsiTheme="minorHAnsi" w:cstheme="minorBidi"/>
+          <w:sz w:val="20"/>
+          <w:szCs w:val="20"/>
+        </w:rPr>
+        <w:br/>
+      </w:r>
+      <w:r>
+        <w:rPr>
+          <w:sz w:val="20"/>
+          <w:szCs w:val="20"/>
+        </w:rPr>
+        <w:t xml:space="preserve">to the same set so we add to A and make a union. </w:t>
+      </w:r>
+      <w:r>
+        <w:rPr>
+          <w:sz w:val="20"/>
+          <w:szCs w:val="20"/>
+        </w:rPr>
+        <w:tab/>
+      </w:r>
+      <w:r>
+        <w:rPr>
+          <w:sz w:val="20"/>
+          <w:szCs w:val="20"/>
+        </w:rPr>
+        <w:tab/>
+      </w:r>
+      <w:r>
+        <w:rPr>
+          <w:sz w:val="20"/>
+          <w:szCs w:val="20"/>
+        </w:rPr>
+        <w:t>belong to the same set. They do not so we add to</w:t>
+      </w:r>
+      <w:r>
+        <w:rPr>
+          <w:sz w:val="20"/>
+          <w:szCs w:val="20"/>
+        </w:rPr>
+        <w:br/>
+      </w:r>
+      <w:r>
+        <w:rPr>
+          <w:sz w:val="20"/>
+          <w:szCs w:val="20"/>
+        </w:rPr>
+        <w:t xml:space="preserve">The new set is {s, r, y x}. After this, we look to </w:t>
+      </w:r>
+      <w:r>
+        <w:rPr>
+          <w:sz w:val="20"/>
+          <w:szCs w:val="20"/>
+        </w:rPr>
+        <w:tab/>
+      </w:r>
+      <w:r>
+        <w:rPr>
+          <w:sz w:val="20"/>
+          <w:szCs w:val="20"/>
+        </w:rPr>
+        <w:tab/>
+      </w:r>
+      <w:r>
+        <w:rPr>
+          <w:sz w:val="20"/>
+          <w:szCs w:val="20"/>
+        </w:rPr>
+        <w:tab/>
+      </w:r>
+      <w:r>
+        <w:rPr>
+          <w:sz w:val="20"/>
+          <w:szCs w:val="20"/>
+        </w:rPr>
+        <w:t xml:space="preserve">A and make a union.  The new set is {s, r, y, x, v}.  </w:t>
+      </w:r>
+    </w:p>
+    <w:p>
+      <w:pPr>
+        <w:spacing w:after="0"/>
+        <w:rPr>
+          <w:sz w:val="20"/>
+          <w:szCs w:val="20"/>
+        </w:rPr>
+      </w:pPr>
+      <w:r>
+        <w:rPr>
+          <w:sz w:val="20"/>
+          <w:szCs w:val="20"/>
+        </w:rPr>
+        <w:t>the next smallest edge.</w:t>
+      </w:r>
+      <w:r>
+        <w:rPr>
+          <w:sz w:val="20"/>
+          <w:szCs w:val="20"/>
+        </w:rPr>
+        <w:tab/>
+      </w:r>
+      <w:r>
+        <w:rPr>
+          <w:sz w:val="20"/>
+          <w:szCs w:val="20"/>
+        </w:rPr>
+        <w:tab/>
+      </w:r>
+      <w:r>
+        <w:rPr>
+          <w:sz w:val="20"/>
+          <w:szCs w:val="20"/>
+        </w:rPr>
+        <w:tab/>
+      </w:r>
+      <w:r>
+        <w:rPr>
+          <w:sz w:val="20"/>
+          <w:szCs w:val="20"/>
+        </w:rPr>
+        <w:tab/>
+      </w:r>
+      <w:r>
+        <w:rPr>
+          <w:sz w:val="20"/>
+          <w:szCs w:val="20"/>
+        </w:rPr>
+        <w:tab/>
+      </w:r>
+      <w:r>
+        <w:rPr>
+          <w:sz w:val="20"/>
+          <w:szCs w:val="20"/>
+        </w:rPr>
+        <w:tab/>
+      </w:r>
+      <w:r>
+        <w:rPr>
+          <w:sz w:val="20"/>
+          <w:szCs w:val="20"/>
+        </w:rPr>
+        <w:t>After this, we look to the next smallest edge.</w:t>
+      </w:r>
+    </w:p>
+    <w:p>
+      <w:pPr>
+        <w:rPr>
+          <w:rFonts w:asciiTheme="minorHAnsi" w:hAnsiTheme="minorHAnsi" w:cstheme="minorBidi"/>
+        </w:rPr>
+      </w:pPr>
+    </w:p>
+    <w:p>
+      <w:pPr>
+        <w:spacing w:after="0"/>
+      </w:pPr>
+      <w:r>
+        <w:rPr>
+          <w:rFonts w:asciiTheme="minorHAnsi" w:hAnsiTheme="minorHAnsi" w:cstheme="minorBidi"/>
+        </w:rPr>
         <w:drawing>
-          <wp:anchor distT="0" distB="0" distL="114300" distR="114300" simplePos="0" relativeHeight="251662336" behindDoc="1" locked="0" layoutInCell="1" allowOverlap="1" wp14:anchorId="74F96FF4" wp14:editId="75F500CC">
-            <wp:simplePos x="0" y="0"/>
-            <wp:positionH relativeFrom="column">
-              <wp:posOffset>-41679</wp:posOffset>
-            </wp:positionH>
-            <wp:positionV relativeFrom="paragraph">
-              <wp:posOffset>311092</wp:posOffset>
-            </wp:positionV>
-            <wp:extent cx="3417455" cy="2555813"/>
-            <wp:effectExtent l="0" t="0" r="0" b="0"/>
-            <wp:wrapNone/>
-            <wp:docPr id="355457112" name="Picture 1" descr="A diagram of a triangle with white circles and black lines with Silverstone Circuit in the background&#10;&#10;Description automatically generated"/>
+          <wp:inline distT="0" distB="0" distL="0" distR="0" wp14:anchorId="62AFCFA8" wp14:editId="7D635901">
+            <wp:extent cx="2604655" cy="2743088"/>
+            <wp:effectExtent l="0" t="0" r="0" b="635"/>
+            <wp:docPr id="1526155698" name="Picture 1" descr="A diagram of a triangle with white circles and black lines with Silverstone Circuit in the background&#10;&#10;Description automatically generated"/>
             <wp:cNvGraphicFramePr>
               <a:graphicFrameLocks xmlns:a="http://schemas.openxmlformats.org/drawingml/2006/main" noChangeAspect="1"/>
             </wp:cNvGraphicFramePr>
@@ -1676,7 +2228,7 @@
               <a:graphicData uri="http://schemas.openxmlformats.org/drawingml/2006/picture">
                 <pic:pic xmlns:pic="http://schemas.openxmlformats.org/drawingml/2006/picture">
                   <pic:nvPicPr>
-                    <pic:cNvPr id="355457112" name="Picture 1" descr="A diagram of a triangle with white circles and black lines with Silverstone Circuit in the background&#10;&#10;Description automatically generated"/>
+                    <pic:cNvPr id="1526155698" name="Picture 1" descr="A diagram of a triangle with white circles and black lines with Silverstone Circuit in the background&#10;&#10;Description automatically generated"/>
                     <pic:cNvPicPr/>
                   </pic:nvPicPr>
                   <pic:blipFill>
@@ -1688,7 +2240,7 @@
                   <pic:spPr>
                     <a:xfrm>
                       <a:off x="0" y="0"/>
-                      <a:ext cx="3417455" cy="2555813"/>
+                      <a:ext cx="2625960" cy="2765526"/>
                     </a:xfrm>
                     <a:prstGeom prst="rect">
                       <a:avLst/>
@@ -1697,36 +2249,724 @@
                 </pic:pic>
               </a:graphicData>
             </a:graphic>
-            <wp14:sizeRelH relativeFrom="page">
-              <wp14:pctWidth>0</wp14:pctWidth>
-            </wp14:sizeRelH>
-            <wp14:sizeRelV relativeFrom="page">
-              <wp14:pctHeight>0</wp14:pctHeight>
-            </wp14:sizeRelV>
-          </wp:anchor>
+          </wp:inline>
         </w:drawing>
       </w:r>
-    </w:p>
-    <w:p/>
-    <w:p/>
-    <w:p/>
-    <w:p/>
-    <w:p/>
-    <w:p/>
-    <w:p/>
-    <w:p/>
-    <w:p/>
-    <w:p/>
-    <w:p/>
-    <w:p/>
-    <w:p/>
-    <w:p/>
-    <w:p>
-      <w:pPr>
+      <w:r>
         <w:rPr>
           <w:rFonts w:asciiTheme="minorHAnsi" w:hAnsiTheme="minorHAnsi" w:cstheme="minorBidi"/>
         </w:rPr>
-      </w:pPr>
+        <w:tab/>
+      </w:r>
+      <w:r>
+        <w:rPr>
+          <w:rFonts w:asciiTheme="minorHAnsi" w:hAnsiTheme="minorHAnsi" w:cstheme="minorBidi"/>
+        </w:rPr>
+        <w:tab/>
+      </w:r>
+      <w:r>
+        <w:rPr>
+          <w:rFonts w:asciiTheme="minorHAnsi" w:hAnsiTheme="minorHAnsi" w:cstheme="minorBidi"/>
+        </w:rPr>
+        <w:tab/>
+      </w:r>
+      <w:r>
+        <w:rPr>
+          <w:rFonts w:asciiTheme="minorHAnsi" w:hAnsiTheme="minorHAnsi" w:cstheme="minorBidi"/>
+        </w:rPr>
+        <w:drawing>
+          <wp:inline distT="0" distB="0" distL="0" distR="0" wp14:anchorId="2CE1A556" wp14:editId="7EEC4FDC">
+            <wp:extent cx="2604655" cy="2743088"/>
+            <wp:effectExtent l="0" t="0" r="0" b="635"/>
+            <wp:docPr id="254101171" name="Picture 1" descr="A diagram of a triangle with white circles and black lines with Silverstone Circuit in the background&#10;&#10;Description automatically generated"/>
+            <wp:cNvGraphicFramePr>
+              <a:graphicFrameLocks xmlns:a="http://schemas.openxmlformats.org/drawingml/2006/main" noChangeAspect="1"/>
+            </wp:cNvGraphicFramePr>
+            <a:graphic xmlns:a="http://schemas.openxmlformats.org/drawingml/2006/main">
+              <a:graphicData uri="http://schemas.openxmlformats.org/drawingml/2006/picture">
+                <pic:pic xmlns:pic="http://schemas.openxmlformats.org/drawingml/2006/picture">
+                  <pic:nvPicPr>
+                    <pic:cNvPr id="254101171" name="Picture 1" descr="A diagram of a triangle with white circles and black lines with Silverstone Circuit in the background&#10;&#10;Description automatically generated"/>
+                    <pic:cNvPicPr/>
+                  </pic:nvPicPr>
+                  <pic:blipFill>
+                    <a:blip r:embed="rId14"/>
+                    <a:stretch>
+                      <a:fillRect/>
+                    </a:stretch>
+                  </pic:blipFill>
+                  <pic:spPr>
+                    <a:xfrm>
+                      <a:off x="0" y="0"/>
+                      <a:ext cx="2634236" cy="2774241"/>
+                    </a:xfrm>
+                    <a:prstGeom prst="rect">
+                      <a:avLst/>
+                    </a:prstGeom>
+                  </pic:spPr>
+                </pic:pic>
+              </a:graphicData>
+            </a:graphic>
+          </wp:inline>
+        </w:drawing>
+      </w:r>
+      <w:r>
+        <w:rPr>
+          <w:rFonts w:asciiTheme="minorHAnsi" w:hAnsiTheme="minorHAnsi" w:cstheme="minorBidi"/>
+        </w:rPr>
+        <w:br/>
+      </w:r>
+      <w:r>
+        <w:rPr>
+          <w:sz w:val="20"/>
+          <w:szCs w:val="20"/>
+        </w:rPr>
+        <w:t>(s, u) is the next edge.  We look to see if s and u</w:t>
+      </w:r>
+      <w:r>
+        <w:rPr>
+          <w:sz w:val="20"/>
+          <w:szCs w:val="20"/>
+        </w:rPr>
+        <w:tab/>
+      </w:r>
+      <w:r>
+        <w:rPr>
+          <w:sz w:val="20"/>
+          <w:szCs w:val="20"/>
+        </w:rPr>
+        <w:tab/>
+      </w:r>
+      <w:r>
+        <w:rPr>
+          <w:sz w:val="20"/>
+          <w:szCs w:val="20"/>
+        </w:rPr>
+        <w:tab/>
+      </w:r>
+      <w:r>
+        <w:rPr>
+          <w:sz w:val="20"/>
+          <w:szCs w:val="20"/>
+        </w:rPr>
+        <w:t>(r, t) is the next edge. We look to see if r and t</w:t>
+      </w:r>
+      <w:r>
+        <w:rPr>
+          <w:sz w:val="20"/>
+          <w:szCs w:val="20"/>
+        </w:rPr>
+        <w:br/>
+      </w:r>
+      <w:r>
+        <w:rPr>
+          <w:sz w:val="20"/>
+          <w:szCs w:val="20"/>
+        </w:rPr>
+        <w:t>belong to the same set. They do not so we add to</w:t>
+      </w:r>
+      <w:r>
+        <w:rPr>
+          <w:sz w:val="20"/>
+          <w:szCs w:val="20"/>
+        </w:rPr>
+        <w:tab/>
+      </w:r>
+      <w:r>
+        <w:rPr>
+          <w:sz w:val="20"/>
+          <w:szCs w:val="20"/>
+        </w:rPr>
+        <w:tab/>
+      </w:r>
+      <w:r>
+        <w:rPr>
+          <w:sz w:val="20"/>
+          <w:szCs w:val="20"/>
+        </w:rPr>
+        <w:t>belong to the same set.  They do not so we add to A</w:t>
+      </w:r>
+      <w:r>
+        <w:rPr>
+          <w:sz w:val="20"/>
+          <w:szCs w:val="20"/>
+        </w:rPr>
+        <w:br/>
+      </w:r>
+      <w:r>
+        <w:rPr>
+          <w:sz w:val="20"/>
+          <w:szCs w:val="20"/>
+        </w:rPr>
+        <w:t>A and make a union.  The new set is {u, s, r, y, x, v</w:t>
+      </w:r>
+      <w:r>
+        <w:rPr>
+          <w:sz w:val="20"/>
+          <w:szCs w:val="20"/>
+        </w:rPr>
+        <w:t>}</w:t>
+      </w:r>
+      <w:r>
+        <w:rPr>
+          <w:sz w:val="20"/>
+          <w:szCs w:val="20"/>
+        </w:rPr>
+        <w:tab/>
+      </w:r>
+      <w:r>
+        <w:rPr>
+          <w:sz w:val="20"/>
+          <w:szCs w:val="20"/>
+        </w:rPr>
+        <w:tab/>
+      </w:r>
+      <w:r>
+        <w:rPr>
+          <w:sz w:val="20"/>
+          <w:szCs w:val="20"/>
+        </w:rPr>
+        <w:t>and make a union. The new set is {r, t}. After this, we</w:t>
+      </w:r>
+      <w:r>
+        <w:rPr>
+          <w:sz w:val="20"/>
+          <w:szCs w:val="20"/>
+        </w:rPr>
+        <w:br/>
+      </w:r>
+      <w:r>
+        <w:rPr>
+          <w:sz w:val="20"/>
+          <w:szCs w:val="20"/>
+        </w:rPr>
+        <w:t>After this, we look to the next smallest edge.</w:t>
+      </w:r>
+      <w:r>
+        <w:rPr>
+          <w:sz w:val="20"/>
+          <w:szCs w:val="20"/>
+        </w:rPr>
+        <w:tab/>
+      </w:r>
+      <w:r>
+        <w:rPr>
+          <w:sz w:val="20"/>
+          <w:szCs w:val="20"/>
+        </w:rPr>
+        <w:tab/>
+      </w:r>
+      <w:r>
+        <w:rPr>
+          <w:sz w:val="20"/>
+          <w:szCs w:val="20"/>
+        </w:rPr>
+        <w:tab/>
+      </w:r>
+      <w:r>
+        <w:rPr>
+          <w:sz w:val="20"/>
+          <w:szCs w:val="20"/>
+        </w:rPr>
+        <w:t>look to the next smallest edge.</w:t>
+      </w:r>
+      <w:r>
+        <w:br/>
+      </w:r>
+      <w:r>
+        <w:rPr>
+          <w:rFonts w:asciiTheme="minorHAnsi" w:hAnsiTheme="minorHAnsi" w:cstheme="minorBidi"/>
+        </w:rPr>
+        <w:br/>
+      </w:r>
+      <w:r>
+        <w:rPr>
+          <w:rFonts w:asciiTheme="minorHAnsi" w:hAnsiTheme="minorHAnsi" w:cstheme="minorBidi"/>
+        </w:rPr>
+        <w:lastRenderedPageBreak/>
+        <w:drawing>
+          <wp:inline distT="0" distB="0" distL="0" distR="0" wp14:anchorId="41D5C2DB" wp14:editId="7FDB67FD">
+            <wp:extent cx="2604655" cy="2743088"/>
+            <wp:effectExtent l="0" t="0" r="0" b="635"/>
+            <wp:docPr id="2022040569" name="Picture 1"/>
+            <wp:cNvGraphicFramePr>
+              <a:graphicFrameLocks xmlns:a="http://schemas.openxmlformats.org/drawingml/2006/main" noChangeAspect="1"/>
+            </wp:cNvGraphicFramePr>
+            <a:graphic xmlns:a="http://schemas.openxmlformats.org/drawingml/2006/main">
+              <a:graphicData uri="http://schemas.openxmlformats.org/drawingml/2006/picture">
+                <pic:pic xmlns:pic="http://schemas.openxmlformats.org/drawingml/2006/picture">
+                  <pic:nvPicPr>
+                    <pic:cNvPr id="2022040569" name=""/>
+                    <pic:cNvPicPr/>
+                  </pic:nvPicPr>
+                  <pic:blipFill>
+                    <a:blip r:embed="rId15"/>
+                    <a:stretch>
+                      <a:fillRect/>
+                    </a:stretch>
+                  </pic:blipFill>
+                  <pic:spPr>
+                    <a:xfrm>
+                      <a:off x="0" y="0"/>
+                      <a:ext cx="2654465" cy="2795545"/>
+                    </a:xfrm>
+                    <a:prstGeom prst="rect">
+                      <a:avLst/>
+                    </a:prstGeom>
+                  </pic:spPr>
+                </pic:pic>
+              </a:graphicData>
+            </a:graphic>
+          </wp:inline>
+        </w:drawing>
+      </w:r>
+      <w:r>
+        <w:rPr>
+          <w:rFonts w:asciiTheme="minorHAnsi" w:hAnsiTheme="minorHAnsi" w:cstheme="minorBidi"/>
+        </w:rPr>
+        <w:br/>
+      </w:r>
+      <w:r>
+        <w:rPr>
+          <w:sz w:val="21"/>
+          <w:szCs w:val="21"/>
+        </w:rPr>
+        <w:t>(v, w) is the next edge. We look to see if v and w</w:t>
+      </w:r>
+      <w:r>
+        <w:rPr>
+          <w:sz w:val="21"/>
+          <w:szCs w:val="21"/>
+        </w:rPr>
+        <w:tab/>
+      </w:r>
+      <w:r>
+        <w:rPr>
+          <w:sz w:val="21"/>
+          <w:szCs w:val="21"/>
+        </w:rPr>
+        <w:tab/>
+      </w:r>
+      <w:r>
+        <w:rPr>
+          <w:sz w:val="21"/>
+          <w:szCs w:val="21"/>
+        </w:rPr>
+        <w:t xml:space="preserve">(w, x) is the next edge. We look to see if w and x </w:t>
+      </w:r>
+      <w:r>
+        <w:rPr>
+          <w:sz w:val="21"/>
+          <w:szCs w:val="21"/>
+        </w:rPr>
+        <w:tab/>
+      </w:r>
+      <w:r>
+        <w:rPr>
+          <w:sz w:val="21"/>
+          <w:szCs w:val="21"/>
+        </w:rPr>
+        <w:br/>
+      </w:r>
+      <w:r>
+        <w:rPr>
+          <w:sz w:val="21"/>
+          <w:szCs w:val="21"/>
+        </w:rPr>
+        <w:t>belong to the same set.  They do no so we add to A</w:t>
+      </w:r>
+      <w:r>
+        <w:rPr>
+          <w:sz w:val="21"/>
+          <w:szCs w:val="21"/>
+        </w:rPr>
+        <w:tab/>
+      </w:r>
+      <w:r>
+        <w:rPr>
+          <w:sz w:val="21"/>
+          <w:szCs w:val="21"/>
+        </w:rPr>
+        <w:tab/>
+      </w:r>
+      <w:r>
+        <w:rPr>
+          <w:sz w:val="21"/>
+          <w:szCs w:val="21"/>
+        </w:rPr>
+        <w:t xml:space="preserve">belong to the same set. They do. </w:t>
+      </w:r>
+      <w:r>
+        <w:rPr>
+          <w:sz w:val="21"/>
+          <w:szCs w:val="21"/>
+        </w:rPr>
+        <w:t>Both</w:t>
+      </w:r>
+      <w:r>
+        <w:rPr>
+          <w:sz w:val="21"/>
+          <w:szCs w:val="21"/>
+        </w:rPr>
+        <w:t xml:space="preserve"> belong</w:t>
+      </w:r>
+      <w:r>
+        <w:rPr>
+          <w:sz w:val="21"/>
+          <w:szCs w:val="21"/>
+        </w:rPr>
+        <w:br/>
+      </w:r>
+      <w:r>
+        <w:rPr>
+          <w:sz w:val="21"/>
+          <w:szCs w:val="21"/>
+        </w:rPr>
+        <w:t>and make a union. The new set is {u, s, r, y, x, v, w}</w:t>
+      </w:r>
+      <w:r>
+        <w:rPr>
+          <w:sz w:val="21"/>
+          <w:szCs w:val="21"/>
+        </w:rPr>
+        <w:tab/>
+      </w:r>
+      <w:r>
+        <w:rPr>
+          <w:sz w:val="21"/>
+          <w:szCs w:val="21"/>
+        </w:rPr>
+        <w:tab/>
+      </w:r>
+      <w:r>
+        <w:rPr>
+          <w:sz w:val="21"/>
+          <w:szCs w:val="21"/>
+        </w:rPr>
+        <w:t>to set {u, s, r, y, x, v, w} therefore we leave this</w:t>
+      </w:r>
+      <w:r>
+        <w:rPr>
+          <w:sz w:val="21"/>
+          <w:szCs w:val="21"/>
+        </w:rPr>
+        <w:br/>
+      </w:r>
+      <w:r>
+        <w:rPr>
+          <w:sz w:val="21"/>
+          <w:szCs w:val="21"/>
+        </w:rPr>
+        <w:tab/>
+      </w:r>
+      <w:r>
+        <w:rPr>
+          <w:sz w:val="21"/>
+          <w:szCs w:val="21"/>
+        </w:rPr>
+        <w:tab/>
+      </w:r>
+      <w:r>
+        <w:rPr>
+          <w:sz w:val="21"/>
+          <w:szCs w:val="21"/>
+        </w:rPr>
+        <w:tab/>
+      </w:r>
+      <w:r>
+        <w:rPr>
+          <w:sz w:val="21"/>
+          <w:szCs w:val="21"/>
+        </w:rPr>
+        <w:tab/>
+      </w:r>
+      <w:r>
+        <w:rPr>
+          <w:sz w:val="21"/>
+          <w:szCs w:val="21"/>
+        </w:rPr>
+        <w:tab/>
+      </w:r>
+      <w:r>
+        <w:rPr>
+          <w:sz w:val="21"/>
+          <w:szCs w:val="21"/>
+        </w:rPr>
+        <w:tab/>
+      </w:r>
+      <w:r>
+        <w:rPr>
+          <w:sz w:val="21"/>
+          <w:szCs w:val="21"/>
+        </w:rPr>
+        <w:tab/>
+      </w:r>
+      <w:r>
+        <w:rPr>
+          <w:sz w:val="21"/>
+          <w:szCs w:val="21"/>
+        </w:rPr>
+        <w:tab/>
+      </w:r>
+      <w:r>
+        <w:rPr>
+          <w:sz w:val="21"/>
+          <w:szCs w:val="21"/>
+        </w:rPr>
+        <w:t>edge out. We then look to the next smallest edge.</w:t>
+      </w:r>
+    </w:p>
+    <w:p>
+      <w:pPr>
+        <w:rPr>
+          <w:rFonts w:asciiTheme="minorHAnsi" w:hAnsiTheme="minorHAnsi" w:cstheme="minorBidi"/>
+        </w:rPr>
+      </w:pPr>
+    </w:p>
+    <w:p>
+      <w:pPr>
+        <w:spacing w:after="0"/>
+        <w:rPr>
+          <w:sz w:val="21"/>
+          <w:szCs w:val="21"/>
+        </w:rPr>
+      </w:pPr>
+      <w:r>
+        <w:rPr>
+          <w:sz w:val="21"/>
+          <w:szCs w:val="21"/>
+        </w:rPr>
+        <w:t>(t, u) is the next edge. We look to see if t and u</w:t>
+      </w:r>
+      <w:r>
+        <w:rPr>
+          <w:sz w:val="21"/>
+          <w:szCs w:val="21"/>
+        </w:rPr>
+        <w:tab/>
+      </w:r>
+      <w:r>
+        <w:rPr>
+          <w:sz w:val="21"/>
+          <w:szCs w:val="21"/>
+        </w:rPr>
+        <w:tab/>
+      </w:r>
+      <w:r>
+        <w:rPr>
+          <w:sz w:val="21"/>
+          <w:szCs w:val="21"/>
+        </w:rPr>
+        <w:t xml:space="preserve">(u, v) is the next edge.  We look to see if u and </w:t>
+      </w:r>
+      <w:proofErr w:type="gramStart"/>
+      <w:r>
+        <w:rPr>
+          <w:sz w:val="21"/>
+          <w:szCs w:val="21"/>
+        </w:rPr>
+        <w:t>v</w:t>
+      </w:r>
+      <w:proofErr w:type="gramEnd"/>
+    </w:p>
+    <w:p>
+      <w:r>
+        <w:rPr>
+          <w:sz w:val="21"/>
+          <w:szCs w:val="21"/>
+        </w:rPr>
+        <w:t xml:space="preserve">belong to the same set. They do. They both belong </w:t>
+      </w:r>
+      <w:r>
+        <w:rPr>
+          <w:sz w:val="21"/>
+          <w:szCs w:val="21"/>
+        </w:rPr>
+        <w:tab/>
+      </w:r>
+      <w:r>
+        <w:rPr>
+          <w:sz w:val="21"/>
+          <w:szCs w:val="21"/>
+        </w:rPr>
+        <w:tab/>
+      </w:r>
+      <w:r>
+        <w:rPr>
+          <w:sz w:val="21"/>
+          <w:szCs w:val="21"/>
+        </w:rPr>
+        <w:t>belong to the same set. They do. They both belong</w:t>
+      </w:r>
+      <w:r>
+        <w:rPr>
+          <w:sz w:val="21"/>
+          <w:szCs w:val="21"/>
+        </w:rPr>
+        <w:br/>
+      </w:r>
+      <w:r>
+        <w:rPr>
+          <w:sz w:val="21"/>
+          <w:szCs w:val="21"/>
+        </w:rPr>
+        <w:t>to the same set therefore we leave this edge out.</w:t>
+      </w:r>
+      <w:r>
+        <w:rPr>
+          <w:sz w:val="21"/>
+          <w:szCs w:val="21"/>
+        </w:rPr>
+        <w:tab/>
+      </w:r>
+      <w:r>
+        <w:rPr>
+          <w:sz w:val="21"/>
+          <w:szCs w:val="21"/>
+        </w:rPr>
+        <w:tab/>
+      </w:r>
+      <w:r>
+        <w:rPr>
+          <w:sz w:val="21"/>
+          <w:szCs w:val="21"/>
+        </w:rPr>
+        <w:t>to the same set therefore we leave this edge out.</w:t>
+      </w:r>
+      <w:r>
+        <w:rPr>
+          <w:sz w:val="21"/>
+          <w:szCs w:val="21"/>
+        </w:rPr>
+        <w:br/>
+      </w:r>
+      <w:r>
+        <w:rPr>
+          <w:sz w:val="21"/>
+          <w:szCs w:val="21"/>
+        </w:rPr>
+        <w:t>We then look to the next smallest edge.</w:t>
+      </w:r>
+      <w:r>
+        <w:rPr>
+          <w:sz w:val="21"/>
+          <w:szCs w:val="21"/>
+        </w:rPr>
+        <w:tab/>
+      </w:r>
+      <w:r>
+        <w:rPr>
+          <w:sz w:val="21"/>
+          <w:szCs w:val="21"/>
+        </w:rPr>
+        <w:tab/>
+      </w:r>
+      <w:r>
+        <w:rPr>
+          <w:sz w:val="21"/>
+          <w:szCs w:val="21"/>
+        </w:rPr>
+        <w:tab/>
+      </w:r>
+      <w:r>
+        <w:rPr>
+          <w:sz w:val="21"/>
+          <w:szCs w:val="21"/>
+        </w:rPr>
+        <w:t>We then look to the next smallest edge.</w:t>
+      </w:r>
+      <w:r>
+        <w:rPr>
+          <w:sz w:val="21"/>
+          <w:szCs w:val="21"/>
+        </w:rPr>
+        <w:br/>
+      </w:r>
+      <w:r>
+        <w:rPr>
+          <w:sz w:val="21"/>
+          <w:szCs w:val="21"/>
+        </w:rPr>
+        <w:br/>
+      </w:r>
+      <w:r>
+        <w:rPr>
+          <w:sz w:val="21"/>
+          <w:szCs w:val="21"/>
+        </w:rPr>
+        <w:br/>
+      </w:r>
+      <w:r>
+        <w:t xml:space="preserve">(u, w) is the next edge.  We look to see if u and </w:t>
+      </w:r>
+      <w:proofErr w:type="spellStart"/>
+      <w:r>
+        <w:t>w</w:t>
+      </w:r>
+      <w:proofErr w:type="spellEnd"/>
+      <w:r>
+        <w:br/>
+      </w:r>
+      <w:r>
+        <w:t xml:space="preserve">belong to the same set. They do. They both belong </w:t>
+      </w:r>
+      <w:r>
+        <w:br/>
+      </w:r>
+      <w:r>
+        <w:t xml:space="preserve">to the same set therefore we leave this edge out. </w:t>
+      </w:r>
+      <w:r>
+        <w:br/>
+      </w:r>
+      <w:r>
+        <w:t>A is now empty we are left with the resulting graph.</w:t>
+      </w:r>
+    </w:p>
+    <w:p>
+      <w:pPr>
+        <w:tabs>
+          <w:tab w:val="left" w:pos="720"/>
+          <w:tab w:val="left" w:pos="1440"/>
+          <w:tab w:val="left" w:pos="2160"/>
+          <w:tab w:val="left" w:pos="2880"/>
+          <w:tab w:val="left" w:pos="3600"/>
+          <w:tab w:val="left" w:pos="4320"/>
+          <w:tab w:val="left" w:pos="5040"/>
+          <w:tab w:val="left" w:pos="5760"/>
+          <w:tab w:val="left" w:pos="7171"/>
+        </w:tabs>
+        <w:rPr>
+          <w:sz w:val="21"/>
+          <w:szCs w:val="21"/>
+        </w:rPr>
+      </w:pPr>
+    </w:p>
+    <w:p>
+      <w:pPr>
+        <w:rPr>
+          <w:rFonts w:asciiTheme="minorHAnsi" w:hAnsiTheme="minorHAnsi" w:cstheme="minorBidi"/>
+        </w:rPr>
+      </w:pPr>
+      <w:r>
+        <w:rPr>
+          <w:rFonts w:asciiTheme="minorHAnsi" w:hAnsiTheme="minorHAnsi" w:cstheme="minorBidi"/>
+        </w:rPr>
+        <w:br/>
+      </w:r>
+    </w:p>
+    <w:p>
+      <w:pPr>
+        <w:rPr>
+          <w:rFonts w:asciiTheme="minorHAnsi" w:hAnsiTheme="minorHAnsi" w:cstheme="minorBidi"/>
+        </w:rPr>
+      </w:pPr>
+      <w:r>
+        <w:rPr>
+          <w:rFonts w:asciiTheme="minorHAnsi" w:hAnsiTheme="minorHAnsi" w:cstheme="minorBidi"/>
+        </w:rPr>
+        <w:br w:type="page"/>
+      </w:r>
     </w:p>
     <w:p>
       <w:pPr>
@@ -2012,7 +3252,11 @@
           <w:tcPr>
             <w:tcW w:w="0" w:type="auto"/>
           </w:tcPr>
-          <w:p/>
+          <w:p>
+            <w:r>
+              <w:t>9</w:t>
+            </w:r>
+          </w:p>
         </w:tc>
       </w:tr>
       <w:tr>
@@ -2436,7 +3680,11 @@
           <w:tcPr>
             <w:tcW w:w="0" w:type="auto"/>
           </w:tcPr>
-          <w:p/>
+          <w:p>
+            <w:r>
+              <w:t>7</w:t>
+            </w:r>
+          </w:p>
         </w:tc>
       </w:tr>
       <w:tr>
@@ -2454,6 +3702,16 @@
           <w:tcPr>
             <w:tcW w:w="0" w:type="auto"/>
           </w:tcPr>
+          <w:p>
+            <w:r>
+              <w:t>9</w:t>
+            </w:r>
+          </w:p>
+        </w:tc>
+        <w:tc>
+          <w:tcPr>
+            <w:tcW w:w="0" w:type="auto"/>
+          </w:tcPr>
           <w:p/>
         </w:tc>
         <w:tc>
@@ -2484,13 +3742,11 @@
           <w:tcPr>
             <w:tcW w:w="0" w:type="auto"/>
           </w:tcPr>
-          <w:p/>
-        </w:tc>
-        <w:tc>
-          <w:tcPr>
-            <w:tcW w:w="0" w:type="auto"/>
-          </w:tcPr>
-          <w:p/>
+          <w:p>
+            <w:r>
+              <w:t>7</w:t>
+            </w:r>
+          </w:p>
         </w:tc>
         <w:tc>
           <w:tcPr>
@@ -2510,19 +3766,84 @@
         <w:pStyle w:val="ListParagraph"/>
         <w:numPr>
           <w:ilvl w:val="0"/>
-          <w:numId w:val="34"/>
+          <w:numId w:val="36"/>
         </w:numPr>
       </w:pPr>
       <w:r>
-        <w:t>Draw this graph (It is the same as the previous question. Copy/Paste would be just fine).</w:t>
-      </w:r>
+        <w:t xml:space="preserve">Draw this graph (It is the same as the previous question. Copy/Paste would be just </w:t>
+      </w:r>
+      <w:proofErr w:type="gramStart"/>
+      <w:r>
+        <w:t>fine</w:t>
+      </w:r>
+      <w:proofErr w:type="gramEnd"/>
+    </w:p>
+    <w:p>
+      <w:pPr>
+        <w:rPr>
+          <w:rFonts w:asciiTheme="minorHAnsi" w:hAnsiTheme="minorHAnsi" w:cstheme="minorBidi"/>
+        </w:rPr>
+      </w:pPr>
+      <w:r>
+        <w:br w:type="page"/>
+      </w:r>
+      <w:r>
+        <w:drawing>
+          <wp:anchor distT="0" distB="0" distL="114300" distR="114300" simplePos="0" relativeHeight="251660288" behindDoc="0" locked="0" layoutInCell="1" allowOverlap="1" wp14:anchorId="20C427B4" wp14:editId="2033F670">
+            <wp:simplePos x="0" y="0"/>
+            <wp:positionH relativeFrom="column">
+              <wp:posOffset>0</wp:posOffset>
+            </wp:positionH>
+            <wp:positionV relativeFrom="paragraph">
+              <wp:posOffset>313690</wp:posOffset>
+            </wp:positionV>
+            <wp:extent cx="2886364" cy="3039769"/>
+            <wp:effectExtent l="0" t="0" r="0" b="0"/>
+            <wp:wrapSquare wrapText="bothSides"/>
+            <wp:docPr id="122515716" name="Picture 1" descr="A diagram of a triangle with circles and lines&#10;&#10;Description automatically generated"/>
+            <wp:cNvGraphicFramePr>
+              <a:graphicFrameLocks xmlns:a="http://schemas.openxmlformats.org/drawingml/2006/main" noChangeAspect="1"/>
+            </wp:cNvGraphicFramePr>
+            <a:graphic xmlns:a="http://schemas.openxmlformats.org/drawingml/2006/main">
+              <a:graphicData uri="http://schemas.openxmlformats.org/drawingml/2006/picture">
+                <pic:pic xmlns:pic="http://schemas.openxmlformats.org/drawingml/2006/picture">
+                  <pic:nvPicPr>
+                    <pic:cNvPr id="1991458637" name="Picture 1" descr="A diagram of a triangle with circles and lines&#10;&#10;Description automatically generated"/>
+                    <pic:cNvPicPr/>
+                  </pic:nvPicPr>
+                  <pic:blipFill>
+                    <a:blip r:embed="rId8"/>
+                    <a:stretch>
+                      <a:fillRect/>
+                    </a:stretch>
+                  </pic:blipFill>
+                  <pic:spPr>
+                    <a:xfrm>
+                      <a:off x="0" y="0"/>
+                      <a:ext cx="2886364" cy="3039769"/>
+                    </a:xfrm>
+                    <a:prstGeom prst="rect">
+                      <a:avLst/>
+                    </a:prstGeom>
+                  </pic:spPr>
+                </pic:pic>
+              </a:graphicData>
+            </a:graphic>
+          </wp:anchor>
+        </w:drawing>
+      </w:r>
+    </w:p>
+    <w:p>
+      <w:pPr>
+        <w:pStyle w:val="ListParagraph"/>
+      </w:pPr>
     </w:p>
     <w:p>
       <w:pPr>
         <w:pStyle w:val="ListParagraph"/>
         <w:numPr>
           <w:ilvl w:val="0"/>
-          <w:numId w:val="33"/>
+          <w:numId w:val="36"/>
         </w:numPr>
       </w:pPr>
       <w:r>
@@ -2617,55 +3938,156 @@
     <w:p>
       <w:pPr>
         <w:pStyle w:val="ListParagraph"/>
-        <w:numPr>
-          <w:ilvl w:val="0"/>
-          <w:numId w:val="34"/>
-        </w:numPr>
-      </w:pPr>
-      <w:r>
-        <w:t xml:space="preserve">(5 points) </w:t>
-      </w:r>
-      <w:r>
-        <w:rPr>
-          <w:b/>
-          <w:color w:val="00B0F0"/>
-        </w:rPr>
-        <w:t>Compare</w:t>
-      </w:r>
-      <w:r>
-        <w:rPr>
-          <w:color w:val="00B0F0"/>
-        </w:rPr>
-        <w:t xml:space="preserve"> </w:t>
-      </w:r>
-      <w:r>
-        <w:t>the minimum spanning trees obtained by Kruskal’s and Prim’s algorithms, respectively.</w:t>
-      </w:r>
-    </w:p>
-    <w:p>
-      <w:pPr>
-        <w:rPr>
-          <w:rFonts w:asciiTheme="minorHAnsi" w:hAnsiTheme="minorHAnsi" w:cstheme="minorBidi"/>
-        </w:rPr>
-      </w:pPr>
-      <w:r>
-        <w:br w:type="page"/>
-      </w:r>
+      </w:pPr>
+    </w:p>
+    <w:p>
+      <w:pPr>
+        <w:pStyle w:val="ListParagraph"/>
+        <w:spacing w:after="0"/>
+        <w:ind w:left="1080"/>
+        <w:rPr>
+          <w:u w:val="single"/>
+        </w:rPr>
+      </w:pPr>
+      <w:r>
+        <w:t xml:space="preserve">We start with an empty set A and slowly add edges to it. The way this is done is to start at a specific vertex, for this we pick u. A queue is generated with ∞ in the key position for everything except vertex u, u gets a 0 since it is where we start. All </w:t>
+      </w:r>
+      <w:r>
+        <w:t>vertices</w:t>
+      </w:r>
+      <w:r>
+        <w:t xml:space="preserve"> get a NIL for the parent position at this point. Then at each step we find the edge with the lowest weight that connects a vertex in the MST to a vertex outside of it and add that edge to the MST. We repeat this until all vertices are included in the MST. During this the queue is continually updated if the edge connecting the two vertex is less than the previous parent and key. We also keep up with all the edges added to make sure there are no cycles that get formed.</w:t>
+      </w:r>
+      <w:r>
+        <w:br/>
+      </w:r>
+      <w:r>
+        <w:rPr>
+          <w:u w:val="single"/>
+        </w:rPr>
+        <w:t>Edges: non-decreasing order:</w:t>
+      </w:r>
+    </w:p>
+    <w:p>
+      <w:pPr>
+        <w:pStyle w:val="ListParagraph"/>
+        <w:spacing w:after="0"/>
+        <w:ind w:left="1080"/>
+      </w:pPr>
+      <w:r>
+        <w:t>(x, y) 7</w:t>
+      </w:r>
+    </w:p>
+    <w:p>
+      <w:pPr>
+        <w:pStyle w:val="ListParagraph"/>
+        <w:spacing w:after="0"/>
+        <w:ind w:left="1080"/>
+      </w:pPr>
+      <w:r>
+        <w:t>(r, y) 9</w:t>
+      </w:r>
+    </w:p>
+    <w:p>
+      <w:pPr>
+        <w:pStyle w:val="ListParagraph"/>
+        <w:spacing w:after="0"/>
+        <w:ind w:left="1080"/>
+      </w:pPr>
+      <w:r>
+        <w:t>(r, s)13</w:t>
+      </w:r>
+    </w:p>
+    <w:p>
+      <w:pPr>
+        <w:pStyle w:val="ListParagraph"/>
+        <w:spacing w:after="0"/>
+        <w:ind w:left="1080"/>
+      </w:pPr>
+      <w:r>
+        <w:t>(v, x) 13</w:t>
+      </w:r>
+    </w:p>
+    <w:p>
+      <w:pPr>
+        <w:pStyle w:val="ListParagraph"/>
+        <w:spacing w:after="0"/>
+        <w:ind w:left="1080"/>
+      </w:pPr>
+      <w:r>
+        <w:t>(s, u) 16</w:t>
+      </w:r>
+    </w:p>
+    <w:p>
+      <w:pPr>
+        <w:pStyle w:val="ListParagraph"/>
+        <w:spacing w:after="0"/>
+        <w:ind w:left="1080"/>
+      </w:pPr>
+      <w:r>
+        <w:t>(r, t) 17</w:t>
+      </w:r>
+    </w:p>
+    <w:p>
+      <w:pPr>
+        <w:pStyle w:val="ListParagraph"/>
+        <w:spacing w:after="0"/>
+        <w:ind w:left="1080"/>
+      </w:pPr>
+      <w:r>
+        <w:t>(v, w) 17</w:t>
+      </w:r>
+    </w:p>
+    <w:p>
+      <w:pPr>
+        <w:pStyle w:val="ListParagraph"/>
+        <w:spacing w:after="0"/>
+        <w:ind w:left="1080"/>
+      </w:pPr>
+      <w:r>
+        <w:t>(w, x) 17</w:t>
+      </w:r>
+    </w:p>
+    <w:p>
+      <w:pPr>
+        <w:pStyle w:val="ListParagraph"/>
+        <w:spacing w:after="0"/>
+        <w:ind w:left="1080"/>
+      </w:pPr>
+      <w:r>
+        <w:t>(t, u) 19</w:t>
+      </w:r>
+    </w:p>
+    <w:p>
+      <w:pPr>
+        <w:pStyle w:val="ListParagraph"/>
+        <w:spacing w:after="0"/>
+        <w:ind w:left="1080"/>
+      </w:pPr>
+      <w:r>
+        <w:t>(u, v) 21</w:t>
+      </w:r>
+    </w:p>
+    <w:p>
+      <w:pPr>
+        <w:pStyle w:val="ListParagraph"/>
+        <w:ind w:left="1080"/>
+      </w:pPr>
+      <w:r>
+        <w:t>(u, w) 26</w:t>
+      </w:r>
+    </w:p>
+    <w:p>
+      <w:pPr>
+        <w:pStyle w:val="ListParagraph"/>
+      </w:pPr>
       <w:r>
         <w:lastRenderedPageBreak/>
         <w:drawing>
-          <wp:anchor distT="0" distB="0" distL="114300" distR="114300" simplePos="0" relativeHeight="251665408" behindDoc="1" locked="0" layoutInCell="1" allowOverlap="1" wp14:anchorId="2AFB140A" wp14:editId="4218A72C">
-            <wp:simplePos x="0" y="0"/>
-            <wp:positionH relativeFrom="column">
-              <wp:posOffset>-327660</wp:posOffset>
-            </wp:positionH>
-            <wp:positionV relativeFrom="paragraph">
-              <wp:posOffset>-49530</wp:posOffset>
-            </wp:positionV>
-            <wp:extent cx="3063746" cy="3205018"/>
-            <wp:effectExtent l="0" t="0" r="3810" b="0"/>
-            <wp:wrapNone/>
-            <wp:docPr id="922608582" name="Picture 1" descr="A screenshot of a computer&#10;&#10;Description automatically generated"/>
+          <wp:inline distT="0" distB="0" distL="0" distR="0" wp14:anchorId="399D08BB" wp14:editId="74E95006">
+            <wp:extent cx="2800684" cy="3657600"/>
+            <wp:effectExtent l="0" t="0" r="6350" b="0"/>
+            <wp:docPr id="1412795025" name="Picture 1"/>
             <wp:cNvGraphicFramePr>
               <a:graphicFrameLocks xmlns:a="http://schemas.openxmlformats.org/drawingml/2006/main" noChangeAspect="1"/>
             </wp:cNvGraphicFramePr>
@@ -2673,109 +4095,7 @@
               <a:graphicData uri="http://schemas.openxmlformats.org/drawingml/2006/picture">
                 <pic:pic xmlns:pic="http://schemas.openxmlformats.org/drawingml/2006/picture">
                   <pic:nvPicPr>
-                    <pic:cNvPr id="922608582" name="Picture 1" descr="A screenshot of a computer&#10;&#10;Description automatically generated"/>
-                    <pic:cNvPicPr/>
-                  </pic:nvPicPr>
-                  <pic:blipFill>
-                    <a:blip r:embed="rId14"/>
-                    <a:stretch>
-                      <a:fillRect/>
-                    </a:stretch>
-                  </pic:blipFill>
-                  <pic:spPr>
-                    <a:xfrm>
-                      <a:off x="0" y="0"/>
-                      <a:ext cx="3063746" cy="3205018"/>
-                    </a:xfrm>
-                    <a:prstGeom prst="rect">
-                      <a:avLst/>
-                    </a:prstGeom>
-                  </pic:spPr>
-                </pic:pic>
-              </a:graphicData>
-            </a:graphic>
-            <wp14:sizeRelH relativeFrom="page">
-              <wp14:pctWidth>0</wp14:pctWidth>
-            </wp14:sizeRelH>
-            <wp14:sizeRelV relativeFrom="page">
-              <wp14:pctHeight>0</wp14:pctHeight>
-            </wp14:sizeRelV>
-          </wp:anchor>
-        </w:drawing>
-      </w:r>
-      <w:r>
-        <w:drawing>
-          <wp:anchor distT="0" distB="0" distL="114300" distR="114300" simplePos="0" relativeHeight="251667456" behindDoc="1" locked="0" layoutInCell="1" allowOverlap="1" wp14:anchorId="1B9F0370" wp14:editId="265C00DE">
-            <wp:simplePos x="0" y="0"/>
-            <wp:positionH relativeFrom="column">
-              <wp:posOffset>3302000</wp:posOffset>
-            </wp:positionH>
-            <wp:positionV relativeFrom="paragraph">
-              <wp:posOffset>3155257</wp:posOffset>
-            </wp:positionV>
-            <wp:extent cx="3064510" cy="1237981"/>
-            <wp:effectExtent l="0" t="0" r="0" b="0"/>
-            <wp:wrapNone/>
-            <wp:docPr id="1361555011" name="Picture 1" descr="A screenshot of a game&#10;&#10;Description automatically generated"/>
-            <wp:cNvGraphicFramePr>
-              <a:graphicFrameLocks xmlns:a="http://schemas.openxmlformats.org/drawingml/2006/main" noChangeAspect="1"/>
-            </wp:cNvGraphicFramePr>
-            <a:graphic xmlns:a="http://schemas.openxmlformats.org/drawingml/2006/main">
-              <a:graphicData uri="http://schemas.openxmlformats.org/drawingml/2006/picture">
-                <pic:pic xmlns:pic="http://schemas.openxmlformats.org/drawingml/2006/picture">
-                  <pic:nvPicPr>
-                    <pic:cNvPr id="1361555011" name="Picture 1" descr="A screenshot of a game&#10;&#10;Description automatically generated"/>
-                    <pic:cNvPicPr/>
-                  </pic:nvPicPr>
-                  <pic:blipFill>
-                    <a:blip r:embed="rId15"/>
-                    <a:stretch>
-                      <a:fillRect/>
-                    </a:stretch>
-                  </pic:blipFill>
-                  <pic:spPr>
-                    <a:xfrm>
-                      <a:off x="0" y="0"/>
-                      <a:ext cx="3064510" cy="1237981"/>
-                    </a:xfrm>
-                    <a:prstGeom prst="rect">
-                      <a:avLst/>
-                    </a:prstGeom>
-                  </pic:spPr>
-                </pic:pic>
-              </a:graphicData>
-            </a:graphic>
-            <wp14:sizeRelH relativeFrom="page">
-              <wp14:pctWidth>0</wp14:pctWidth>
-            </wp14:sizeRelH>
-            <wp14:sizeRelV relativeFrom="page">
-              <wp14:pctHeight>0</wp14:pctHeight>
-            </wp14:sizeRelV>
-          </wp:anchor>
-        </w:drawing>
-      </w:r>
-      <w:r>
-        <w:drawing>
-          <wp:anchor distT="0" distB="0" distL="114300" distR="114300" simplePos="0" relativeHeight="251666432" behindDoc="1" locked="0" layoutInCell="1" allowOverlap="1" wp14:anchorId="31FBA7BC" wp14:editId="40C423E0">
-            <wp:simplePos x="0" y="0"/>
-            <wp:positionH relativeFrom="column">
-              <wp:posOffset>3302001</wp:posOffset>
-            </wp:positionH>
-            <wp:positionV relativeFrom="paragraph">
-              <wp:posOffset>-49761</wp:posOffset>
-            </wp:positionV>
-            <wp:extent cx="3064952" cy="3204845"/>
-            <wp:effectExtent l="0" t="0" r="0" b="5080"/>
-            <wp:wrapNone/>
-            <wp:docPr id="1831585998" name="Picture 1"/>
-            <wp:cNvGraphicFramePr>
-              <a:graphicFrameLocks xmlns:a="http://schemas.openxmlformats.org/drawingml/2006/main" noChangeAspect="1"/>
-            </wp:cNvGraphicFramePr>
-            <a:graphic xmlns:a="http://schemas.openxmlformats.org/drawingml/2006/main">
-              <a:graphicData uri="http://schemas.openxmlformats.org/drawingml/2006/picture">
-                <pic:pic xmlns:pic="http://schemas.openxmlformats.org/drawingml/2006/picture">
-                  <pic:nvPicPr>
-                    <pic:cNvPr id="1831585998" name=""/>
+                    <pic:cNvPr id="1412795025" name=""/>
                     <pic:cNvPicPr/>
                   </pic:nvPicPr>
                   <pic:blipFill>
@@ -2787,7 +4107,7 @@
                   <pic:spPr>
                     <a:xfrm>
                       <a:off x="0" y="0"/>
-                      <a:ext cx="3076138" cy="3216541"/>
+                      <a:ext cx="2929798" cy="3826219"/>
                     </a:xfrm>
                     <a:prstGeom prst="rect">
                       <a:avLst/>
@@ -2796,29 +4116,18 @@
                 </pic:pic>
               </a:graphicData>
             </a:graphic>
-            <wp14:sizeRelH relativeFrom="page">
-              <wp14:pctWidth>0</wp14:pctWidth>
-            </wp14:sizeRelH>
-            <wp14:sizeRelV relativeFrom="page">
-              <wp14:pctHeight>0</wp14:pctHeight>
-            </wp14:sizeRelV>
-          </wp:anchor>
+          </wp:inline>
         </w:drawing>
       </w:r>
       <w:r>
+        <w:tab/>
+      </w:r>
+      <w:r>
         <w:drawing>
-          <wp:anchor distT="0" distB="0" distL="114300" distR="114300" simplePos="0" relativeHeight="251664384" behindDoc="1" locked="0" layoutInCell="1" allowOverlap="1" wp14:anchorId="037C0713" wp14:editId="2756A585">
-            <wp:simplePos x="0" y="0"/>
-            <wp:positionH relativeFrom="column">
-              <wp:posOffset>-327660</wp:posOffset>
-            </wp:positionH>
-            <wp:positionV relativeFrom="paragraph">
-              <wp:posOffset>3155084</wp:posOffset>
-            </wp:positionV>
-            <wp:extent cx="3063240" cy="1180199"/>
-            <wp:effectExtent l="0" t="0" r="3810" b="635"/>
-            <wp:wrapNone/>
-            <wp:docPr id="1155148079" name="Picture 1" descr="A white square with black letters&#10;&#10;Description automatically generated"/>
+          <wp:inline distT="0" distB="0" distL="0" distR="0" wp14:anchorId="5EE10139" wp14:editId="0AD87209">
+            <wp:extent cx="2798618" cy="3654902"/>
+            <wp:effectExtent l="0" t="0" r="0" b="3175"/>
+            <wp:docPr id="1128740630" name="Picture 1" descr="A screenshot of a game&#10;&#10;Description automatically generated"/>
             <wp:cNvGraphicFramePr>
               <a:graphicFrameLocks xmlns:a="http://schemas.openxmlformats.org/drawingml/2006/main" noChangeAspect="1"/>
             </wp:cNvGraphicFramePr>
@@ -2826,7 +4135,7 @@
               <a:graphicData uri="http://schemas.openxmlformats.org/drawingml/2006/picture">
                 <pic:pic xmlns:pic="http://schemas.openxmlformats.org/drawingml/2006/picture">
                   <pic:nvPicPr>
-                    <pic:cNvPr id="1155148079" name="Picture 1" descr="A white square with black letters&#10;&#10;Description automatically generated"/>
+                    <pic:cNvPr id="1128740630" name="Picture 1" descr="A screenshot of a game&#10;&#10;Description automatically generated"/>
                     <pic:cNvPicPr/>
                   </pic:nvPicPr>
                   <pic:blipFill>
@@ -2838,7 +4147,7 @@
                   <pic:spPr>
                     <a:xfrm>
                       <a:off x="0" y="0"/>
-                      <a:ext cx="3063240" cy="1180199"/>
+                      <a:ext cx="2880332" cy="3761618"/>
                     </a:xfrm>
                     <a:prstGeom prst="rect">
                       <a:avLst/>
@@ -2847,40 +4156,375 @@
                 </pic:pic>
               </a:graphicData>
             </a:graphic>
-            <wp14:sizeRelH relativeFrom="page">
-              <wp14:pctWidth>0</wp14:pctWidth>
-            </wp14:sizeRelH>
-            <wp14:sizeRelV relativeFrom="page">
-              <wp14:pctHeight>0</wp14:pctHeight>
-            </wp14:sizeRelV>
-          </wp:anchor>
+          </wp:inline>
         </w:drawing>
       </w:r>
-      <w:r>
-        <w:br w:type="page"/>
-      </w:r>
-    </w:p>
-    <w:p>
-      <w:pPr>
-        <w:rPr>
-          <w:rFonts w:asciiTheme="minorHAnsi" w:hAnsiTheme="minorHAnsi" w:cstheme="minorBidi"/>
-        </w:rPr>
-      </w:pPr>
-      <w:r>
+    </w:p>
+    <w:p>
+      <w:pPr>
+        <w:pStyle w:val="ListParagraph"/>
+        <w:rPr>
+          <w:sz w:val="20"/>
+          <w:szCs w:val="20"/>
+        </w:rPr>
+      </w:pPr>
+      <w:r>
+        <w:rPr>
+          <w:sz w:val="20"/>
+          <w:szCs w:val="20"/>
+        </w:rPr>
+        <w:t xml:space="preserve">We start with the vertex u </w:t>
+      </w:r>
+      <w:r>
+        <w:rPr>
+          <w:sz w:val="20"/>
+          <w:szCs w:val="20"/>
+        </w:rPr>
+        <w:t xml:space="preserve">dequeuing it which is </w:t>
+      </w:r>
+      <w:r>
+        <w:rPr>
+          <w:sz w:val="20"/>
+          <w:szCs w:val="20"/>
+        </w:rPr>
+        <w:tab/>
+      </w:r>
+      <w:r>
+        <w:rPr>
+          <w:sz w:val="20"/>
+          <w:szCs w:val="20"/>
+        </w:rPr>
+        <w:tab/>
+      </w:r>
+      <w:r>
+        <w:rPr>
+          <w:sz w:val="20"/>
+          <w:szCs w:val="20"/>
+        </w:rPr>
+        <w:t>After observing the edges we find that the edge</w:t>
+      </w:r>
+      <w:r>
+        <w:rPr>
+          <w:sz w:val="20"/>
+          <w:szCs w:val="20"/>
+        </w:rPr>
+        <w:br/>
+        <w:t xml:space="preserve">observed by the deletion of the letter </w:t>
+      </w:r>
+      <w:r>
+        <w:rPr>
+          <w:sz w:val="20"/>
+          <w:szCs w:val="20"/>
+        </w:rPr>
+        <w:t xml:space="preserve">and fill in the </w:t>
+      </w:r>
+      <w:r>
+        <w:rPr>
+          <w:sz w:val="20"/>
+          <w:szCs w:val="20"/>
+        </w:rPr>
+        <w:tab/>
+      </w:r>
+      <w:r>
+        <w:rPr>
+          <w:sz w:val="20"/>
+          <w:szCs w:val="20"/>
+        </w:rPr>
+        <w:t>{</w:t>
+      </w:r>
+      <w:proofErr w:type="spellStart"/>
+      <w:proofErr w:type="gramStart"/>
+      <w:r>
+        <w:rPr>
+          <w:sz w:val="20"/>
+          <w:szCs w:val="20"/>
+        </w:rPr>
+        <w:t>s,u</w:t>
+      </w:r>
+      <w:proofErr w:type="spellEnd"/>
+      <w:proofErr w:type="gramEnd"/>
+      <w:r>
+        <w:rPr>
+          <w:sz w:val="20"/>
+          <w:szCs w:val="20"/>
+        </w:rPr>
+        <w:t>} is the one with the least weight so we add</w:t>
+      </w:r>
+      <w:r>
+        <w:rPr>
+          <w:sz w:val="20"/>
+          <w:szCs w:val="20"/>
+        </w:rPr>
+        <w:br/>
+      </w:r>
+      <w:r>
+        <w:rPr>
+          <w:sz w:val="20"/>
+          <w:szCs w:val="20"/>
+        </w:rPr>
+        <w:t>queue information for all of the edges that connect</w:t>
+      </w:r>
+      <w:r>
+        <w:rPr>
+          <w:sz w:val="20"/>
+          <w:szCs w:val="20"/>
+        </w:rPr>
+        <w:tab/>
+      </w:r>
+      <w:r>
+        <w:rPr>
+          <w:sz w:val="20"/>
+          <w:szCs w:val="20"/>
+        </w:rPr>
+        <w:t>it to A. We then dequeue s</w:t>
+      </w:r>
+      <w:r>
+        <w:rPr>
+          <w:sz w:val="20"/>
+          <w:szCs w:val="20"/>
+        </w:rPr>
+        <w:t xml:space="preserve"> which means we delete</w:t>
+      </w:r>
+      <w:r>
+        <w:rPr>
+          <w:sz w:val="20"/>
+          <w:szCs w:val="20"/>
+        </w:rPr>
+        <w:tab/>
+      </w:r>
+      <w:r>
+        <w:rPr>
+          <w:sz w:val="20"/>
+          <w:szCs w:val="20"/>
+        </w:rPr>
+        <w:br/>
+        <w:t>u with another vertex outside of the MST</w:t>
+      </w:r>
+      <w:r>
+        <w:rPr>
+          <w:sz w:val="20"/>
+          <w:szCs w:val="20"/>
+        </w:rPr>
+        <w:tab/>
+      </w:r>
+      <w:r>
+        <w:rPr>
+          <w:sz w:val="20"/>
+          <w:szCs w:val="20"/>
+        </w:rPr>
+        <w:tab/>
+      </w:r>
+      <w:r>
+        <w:rPr>
+          <w:sz w:val="20"/>
+          <w:szCs w:val="20"/>
+        </w:rPr>
+        <w:tab/>
+      </w:r>
+      <w:r>
+        <w:rPr>
+          <w:sz w:val="20"/>
+          <w:szCs w:val="20"/>
+        </w:rPr>
+        <w:t>it and then add the key and parent information for s</w:t>
+      </w:r>
+      <w:r>
+        <w:rPr>
+          <w:sz w:val="20"/>
+          <w:szCs w:val="20"/>
+        </w:rPr>
+        <w:br/>
+      </w:r>
+      <w:r>
+        <w:rPr>
+          <w:sz w:val="20"/>
+          <w:szCs w:val="20"/>
+        </w:rPr>
+        <w:tab/>
+      </w:r>
+      <w:r>
+        <w:rPr>
+          <w:sz w:val="20"/>
+          <w:szCs w:val="20"/>
+        </w:rPr>
+        <w:tab/>
+      </w:r>
+      <w:r>
+        <w:rPr>
+          <w:sz w:val="20"/>
+          <w:szCs w:val="20"/>
+        </w:rPr>
+        <w:tab/>
+      </w:r>
+      <w:r>
+        <w:rPr>
+          <w:sz w:val="20"/>
+          <w:szCs w:val="20"/>
+        </w:rPr>
+        <w:tab/>
+      </w:r>
+      <w:r>
+        <w:rPr>
+          <w:sz w:val="20"/>
+          <w:szCs w:val="20"/>
+        </w:rPr>
+        <w:tab/>
+      </w:r>
+      <w:r>
+        <w:rPr>
+          <w:sz w:val="20"/>
+          <w:szCs w:val="20"/>
+        </w:rPr>
+        <w:tab/>
+      </w:r>
+      <w:r>
+        <w:rPr>
+          <w:sz w:val="20"/>
+          <w:szCs w:val="20"/>
+        </w:rPr>
+        <w:tab/>
+        <w:t>to the queue if it is less than the current keys. In this</w:t>
+      </w:r>
+      <w:r>
+        <w:rPr>
+          <w:sz w:val="20"/>
+          <w:szCs w:val="20"/>
+        </w:rPr>
+        <w:br/>
+      </w:r>
+      <w:r>
+        <w:rPr>
+          <w:sz w:val="20"/>
+          <w:szCs w:val="20"/>
+        </w:rPr>
+        <w:tab/>
+      </w:r>
+      <w:r>
+        <w:rPr>
+          <w:sz w:val="20"/>
+          <w:szCs w:val="20"/>
+        </w:rPr>
+        <w:tab/>
+      </w:r>
+      <w:r>
+        <w:rPr>
+          <w:sz w:val="20"/>
+          <w:szCs w:val="20"/>
+        </w:rPr>
+        <w:tab/>
+      </w:r>
+      <w:r>
+        <w:rPr>
+          <w:sz w:val="20"/>
+          <w:szCs w:val="20"/>
+        </w:rPr>
+        <w:tab/>
+      </w:r>
+      <w:r>
+        <w:rPr>
+          <w:sz w:val="20"/>
+          <w:szCs w:val="20"/>
+        </w:rPr>
+        <w:tab/>
+      </w:r>
+      <w:r>
+        <w:rPr>
+          <w:sz w:val="20"/>
+          <w:szCs w:val="20"/>
+        </w:rPr>
+        <w:tab/>
+      </w:r>
+      <w:r>
+        <w:rPr>
+          <w:sz w:val="20"/>
+          <w:szCs w:val="20"/>
+        </w:rPr>
+        <w:tab/>
+        <w:t>case that would only be the edge to r.</w:t>
+      </w:r>
+    </w:p>
+    <w:p>
+      <w:pPr>
+        <w:pStyle w:val="ListParagraph"/>
+        <w:rPr>
+          <w:sz w:val="21"/>
+          <w:szCs w:val="21"/>
+        </w:rPr>
+      </w:pPr>
+    </w:p>
+    <w:p>
+      <w:pPr>
+        <w:pStyle w:val="ListParagraph"/>
+        <w:rPr>
+          <w:sz w:val="21"/>
+          <w:szCs w:val="21"/>
+        </w:rPr>
+      </w:pPr>
+    </w:p>
+    <w:p>
+      <w:pPr>
+        <w:pStyle w:val="ListParagraph"/>
+        <w:rPr>
+          <w:sz w:val="21"/>
+          <w:szCs w:val="21"/>
+        </w:rPr>
+      </w:pPr>
+    </w:p>
+    <w:p>
+      <w:pPr>
+        <w:pStyle w:val="ListParagraph"/>
+        <w:rPr>
+          <w:sz w:val="21"/>
+          <w:szCs w:val="21"/>
+        </w:rPr>
+      </w:pPr>
+    </w:p>
+    <w:p>
+      <w:pPr>
+        <w:pStyle w:val="ListParagraph"/>
+        <w:rPr>
+          <w:sz w:val="21"/>
+          <w:szCs w:val="21"/>
+        </w:rPr>
+      </w:pPr>
+    </w:p>
+    <w:p>
+      <w:pPr>
+        <w:pStyle w:val="ListParagraph"/>
+        <w:rPr>
+          <w:sz w:val="21"/>
+          <w:szCs w:val="21"/>
+        </w:rPr>
+      </w:pPr>
+    </w:p>
+    <w:p>
+      <w:pPr>
+        <w:pStyle w:val="ListParagraph"/>
+        <w:rPr>
+          <w:sz w:val="21"/>
+          <w:szCs w:val="21"/>
+        </w:rPr>
+      </w:pPr>
+    </w:p>
+    <w:p>
+      <w:pPr>
+        <w:pStyle w:val="ListParagraph"/>
+        <w:rPr>
+          <w:sz w:val="21"/>
+          <w:szCs w:val="21"/>
+        </w:rPr>
+      </w:pPr>
+      <w:r>
+        <w:rPr>
+          <w:sz w:val="21"/>
+          <w:szCs w:val="21"/>
+        </w:rPr>
         <w:lastRenderedPageBreak/>
         <w:drawing>
-          <wp:anchor distT="0" distB="0" distL="114300" distR="114300" simplePos="0" relativeHeight="251671552" behindDoc="1" locked="0" layoutInCell="1" allowOverlap="1" wp14:anchorId="31E48AA1" wp14:editId="61BB7FDF">
-            <wp:simplePos x="0" y="0"/>
-            <wp:positionH relativeFrom="column">
-              <wp:posOffset>3026641</wp:posOffset>
-            </wp:positionH>
-            <wp:positionV relativeFrom="paragraph">
-              <wp:posOffset>3149138</wp:posOffset>
-            </wp:positionV>
-            <wp:extent cx="2921000" cy="1524000"/>
-            <wp:effectExtent l="0" t="0" r="0" b="0"/>
-            <wp:wrapNone/>
-            <wp:docPr id="173133828" name="Picture 1" descr="A grid of squares with letters and numbers&#10;&#10;Description automatically generated"/>
+          <wp:inline distT="0" distB="0" distL="0" distR="0" wp14:anchorId="0567B392" wp14:editId="571DFCC9">
+            <wp:extent cx="2807491" cy="3666490"/>
+            <wp:effectExtent l="0" t="0" r="0" b="3810"/>
+            <wp:docPr id="212700927" name="Picture 1" descr="A screenshot of a puzzle&#10;&#10;Description automatically generated"/>
             <wp:cNvGraphicFramePr>
               <a:graphicFrameLocks xmlns:a="http://schemas.openxmlformats.org/drawingml/2006/main" noChangeAspect="1"/>
             </wp:cNvGraphicFramePr>
@@ -2888,7 +4532,7 @@
               <a:graphicData uri="http://schemas.openxmlformats.org/drawingml/2006/picture">
                 <pic:pic xmlns:pic="http://schemas.openxmlformats.org/drawingml/2006/picture">
                   <pic:nvPicPr>
-                    <pic:cNvPr id="173133828" name="Picture 1" descr="A grid of squares with letters and numbers&#10;&#10;Description automatically generated"/>
+                    <pic:cNvPr id="212700927" name="Picture 1" descr="A screenshot of a puzzle&#10;&#10;Description automatically generated"/>
                     <pic:cNvPicPr/>
                   </pic:nvPicPr>
                   <pic:blipFill>
@@ -2900,7 +4544,7 @@
                   <pic:spPr>
                     <a:xfrm>
                       <a:off x="0" y="0"/>
-                      <a:ext cx="2921000" cy="1524000"/>
+                      <a:ext cx="2897936" cy="3784608"/>
                     </a:xfrm>
                     <a:prstGeom prst="rect">
                       <a:avLst/>
@@ -2909,29 +4553,26 @@
                 </pic:pic>
               </a:graphicData>
             </a:graphic>
-            <wp14:sizeRelH relativeFrom="page">
-              <wp14:pctWidth>0</wp14:pctWidth>
-            </wp14:sizeRelH>
-            <wp14:sizeRelV relativeFrom="page">
-              <wp14:pctHeight>0</wp14:pctHeight>
-            </wp14:sizeRelV>
-          </wp:anchor>
+          </wp:inline>
         </w:drawing>
       </w:r>
       <w:r>
+        <w:rPr>
+          <w:sz w:val="21"/>
+          <w:szCs w:val="21"/>
+        </w:rPr>
+        <w:tab/>
+      </w:r>
+      <w:r>
+        <w:rPr>
+          <w:sz w:val="21"/>
+          <w:szCs w:val="21"/>
+        </w:rPr>
         <w:drawing>
-          <wp:anchor distT="0" distB="0" distL="114300" distR="114300" simplePos="0" relativeHeight="251670528" behindDoc="1" locked="0" layoutInCell="1" allowOverlap="1" wp14:anchorId="3BA1871A" wp14:editId="1A3EB40E">
-            <wp:simplePos x="0" y="0"/>
-            <wp:positionH relativeFrom="column">
-              <wp:posOffset>3024908</wp:posOffset>
-            </wp:positionH>
-            <wp:positionV relativeFrom="paragraph">
-              <wp:posOffset>-3579</wp:posOffset>
-            </wp:positionV>
-            <wp:extent cx="2923309" cy="3135686"/>
-            <wp:effectExtent l="0" t="0" r="0" b="1270"/>
-            <wp:wrapNone/>
-            <wp:docPr id="2137954307" name="Picture 1" descr="A diagram of a network&#10;&#10;Description automatically generated"/>
+          <wp:inline distT="0" distB="0" distL="0" distR="0" wp14:anchorId="63FD802A" wp14:editId="25D8493D">
+            <wp:extent cx="2789382" cy="3642841"/>
+            <wp:effectExtent l="0" t="0" r="5080" b="2540"/>
+            <wp:docPr id="1785096231" name="Picture 1" descr="A screenshot of a puzzle&#10;&#10;Description automatically generated"/>
             <wp:cNvGraphicFramePr>
               <a:graphicFrameLocks xmlns:a="http://schemas.openxmlformats.org/drawingml/2006/main" noChangeAspect="1"/>
             </wp:cNvGraphicFramePr>
@@ -2939,7 +4580,7 @@
               <a:graphicData uri="http://schemas.openxmlformats.org/drawingml/2006/picture">
                 <pic:pic xmlns:pic="http://schemas.openxmlformats.org/drawingml/2006/picture">
                   <pic:nvPicPr>
-                    <pic:cNvPr id="2137954307" name="Picture 1" descr="A diagram of a network&#10;&#10;Description automatically generated"/>
+                    <pic:cNvPr id="1785096231" name="Picture 1" descr="A screenshot of a puzzle&#10;&#10;Description automatically generated"/>
                     <pic:cNvPicPr/>
                   </pic:nvPicPr>
                   <pic:blipFill>
@@ -2951,7 +4592,7 @@
                   <pic:spPr>
                     <a:xfrm>
                       <a:off x="0" y="0"/>
-                      <a:ext cx="2947626" cy="3161770"/>
+                      <a:ext cx="2839341" cy="3708086"/>
                     </a:xfrm>
                     <a:prstGeom prst="rect">
                       <a:avLst/>
@@ -2960,29 +4601,253 @@
                 </pic:pic>
               </a:graphicData>
             </a:graphic>
-            <wp14:sizeRelH relativeFrom="page">
-              <wp14:pctWidth>0</wp14:pctWidth>
-            </wp14:sizeRelH>
-            <wp14:sizeRelV relativeFrom="page">
-              <wp14:pctHeight>0</wp14:pctHeight>
-            </wp14:sizeRelV>
-          </wp:anchor>
+          </wp:inline>
         </w:drawing>
       </w:r>
       <w:r>
+        <w:rPr>
+          <w:sz w:val="21"/>
+          <w:szCs w:val="21"/>
+        </w:rPr>
+        <w:br/>
+      </w:r>
+      <w:r>
+        <w:rPr>
+          <w:sz w:val="20"/>
+          <w:szCs w:val="20"/>
+        </w:rPr>
+        <w:t xml:space="preserve">Since the </w:t>
+      </w:r>
+      <w:proofErr w:type="spellStart"/>
+      <w:r>
+        <w:rPr>
+          <w:sz w:val="20"/>
+          <w:szCs w:val="20"/>
+        </w:rPr>
+        <w:t>the</w:t>
+      </w:r>
+      <w:proofErr w:type="spellEnd"/>
+      <w:r>
+        <w:rPr>
+          <w:sz w:val="20"/>
+          <w:szCs w:val="20"/>
+        </w:rPr>
+        <w:t xml:space="preserve"> edge {</w:t>
+      </w:r>
+      <w:proofErr w:type="spellStart"/>
+      <w:r>
+        <w:rPr>
+          <w:sz w:val="20"/>
+          <w:szCs w:val="20"/>
+        </w:rPr>
+        <w:t>r,s</w:t>
+      </w:r>
+      <w:proofErr w:type="spellEnd"/>
+      <w:r>
+        <w:rPr>
+          <w:sz w:val="20"/>
+          <w:szCs w:val="20"/>
+        </w:rPr>
+        <w:t xml:space="preserve">} is the least weight we add </w:t>
+      </w:r>
+      <w:r>
+        <w:rPr>
+          <w:sz w:val="20"/>
+          <w:szCs w:val="20"/>
+        </w:rPr>
+        <w:tab/>
+        <w:t>The edge with the least weight is {</w:t>
+      </w:r>
+      <w:proofErr w:type="spellStart"/>
+      <w:r>
+        <w:rPr>
+          <w:sz w:val="20"/>
+          <w:szCs w:val="20"/>
+        </w:rPr>
+        <w:t>r,y</w:t>
+      </w:r>
+      <w:proofErr w:type="spellEnd"/>
+      <w:r>
+        <w:rPr>
+          <w:sz w:val="20"/>
+          <w:szCs w:val="20"/>
+        </w:rPr>
+        <w:t>} so this gets</w:t>
+      </w:r>
+      <w:r>
+        <w:rPr>
+          <w:sz w:val="20"/>
+          <w:szCs w:val="20"/>
+        </w:rPr>
+        <w:br/>
+        <w:t>that edge to A, dequeue r, and update the parent</w:t>
+      </w:r>
+      <w:r>
+        <w:rPr>
+          <w:sz w:val="20"/>
+          <w:szCs w:val="20"/>
+        </w:rPr>
+        <w:tab/>
+        <w:t>added to A, y is dequeued and the parent and key</w:t>
+      </w:r>
+      <w:r>
+        <w:rPr>
+          <w:sz w:val="20"/>
+          <w:szCs w:val="20"/>
+        </w:rPr>
+        <w:br/>
+      </w:r>
+      <w:r>
+        <w:rPr>
+          <w:sz w:val="20"/>
+          <w:szCs w:val="20"/>
+        </w:rPr>
+        <w:t>and key</w:t>
+      </w:r>
+      <w:r>
+        <w:rPr>
+          <w:sz w:val="20"/>
+          <w:szCs w:val="20"/>
+        </w:rPr>
+        <w:t xml:space="preserve"> information</w:t>
+      </w:r>
+      <w:r>
+        <w:rPr>
+          <w:sz w:val="20"/>
+          <w:szCs w:val="20"/>
+        </w:rPr>
+        <w:t xml:space="preserve"> </w:t>
+      </w:r>
+      <w:r>
+        <w:rPr>
+          <w:sz w:val="20"/>
+          <w:szCs w:val="20"/>
+        </w:rPr>
+        <w:t>for vertex with edges that are</w:t>
+      </w:r>
+      <w:r>
+        <w:rPr>
+          <w:sz w:val="20"/>
+          <w:szCs w:val="20"/>
+        </w:rPr>
+        <w:tab/>
+        <w:t>information for the vertex outside of the MST that</w:t>
+      </w:r>
+      <w:r>
+        <w:rPr>
+          <w:sz w:val="20"/>
+          <w:szCs w:val="20"/>
+        </w:rPr>
+        <w:br/>
+      </w:r>
+      <w:r>
+        <w:rPr>
+          <w:sz w:val="20"/>
+          <w:szCs w:val="20"/>
+        </w:rPr>
+        <w:t>less weight</w:t>
+      </w:r>
+      <w:r>
+        <w:rPr>
+          <w:sz w:val="20"/>
+          <w:szCs w:val="20"/>
+        </w:rPr>
+        <w:t xml:space="preserve"> than current</w:t>
+      </w:r>
+      <w:r>
+        <w:rPr>
+          <w:sz w:val="20"/>
+          <w:szCs w:val="20"/>
+        </w:rPr>
+        <w:t xml:space="preserve">. That would be the </w:t>
+      </w:r>
+      <w:r>
+        <w:rPr>
+          <w:sz w:val="20"/>
+          <w:szCs w:val="20"/>
+        </w:rPr>
+        <w:tab/>
+      </w:r>
+      <w:r>
+        <w:rPr>
+          <w:sz w:val="20"/>
+          <w:szCs w:val="20"/>
+        </w:rPr>
+        <w:tab/>
+        <w:t>weigh less than their current values. The only one</w:t>
+      </w:r>
+      <w:r>
+        <w:rPr>
+          <w:sz w:val="20"/>
+          <w:szCs w:val="20"/>
+        </w:rPr>
+        <w:br/>
+      </w:r>
+      <w:r>
+        <w:rPr>
+          <w:sz w:val="20"/>
+          <w:szCs w:val="20"/>
+        </w:rPr>
+        <w:t>information for vertex t and y.</w:t>
+      </w:r>
+      <w:r>
+        <w:rPr>
+          <w:sz w:val="20"/>
+          <w:szCs w:val="20"/>
+        </w:rPr>
+        <w:tab/>
+      </w:r>
+      <w:r>
+        <w:rPr>
+          <w:sz w:val="20"/>
+          <w:szCs w:val="20"/>
+        </w:rPr>
+        <w:tab/>
+      </w:r>
+      <w:r>
+        <w:rPr>
+          <w:sz w:val="20"/>
+          <w:szCs w:val="20"/>
+        </w:rPr>
+        <w:tab/>
+      </w:r>
+      <w:r>
+        <w:rPr>
+          <w:sz w:val="20"/>
+          <w:szCs w:val="20"/>
+        </w:rPr>
+        <w:tab/>
+        <w:t>applicable is x.</w:t>
+      </w:r>
+    </w:p>
+    <w:p>
+      <w:pPr>
+        <w:pStyle w:val="ListParagraph"/>
+        <w:rPr>
+          <w:sz w:val="21"/>
+          <w:szCs w:val="21"/>
+        </w:rPr>
+      </w:pPr>
+    </w:p>
+    <w:p>
+      <w:pPr>
+        <w:pStyle w:val="ListParagraph"/>
+        <w:rPr>
+          <w:sz w:val="20"/>
+          <w:szCs w:val="20"/>
+        </w:rPr>
+      </w:pPr>
+      <w:r>
+        <w:rPr>
+          <w:sz w:val="21"/>
+          <w:szCs w:val="21"/>
+        </w:rPr>
+        <w:lastRenderedPageBreak/>
         <w:drawing>
-          <wp:anchor distT="0" distB="0" distL="114300" distR="114300" simplePos="0" relativeHeight="251669504" behindDoc="1" locked="0" layoutInCell="1" allowOverlap="1" wp14:anchorId="79A7A529" wp14:editId="04C5231A">
-            <wp:simplePos x="0" y="0"/>
-            <wp:positionH relativeFrom="column">
-              <wp:posOffset>-327833</wp:posOffset>
-            </wp:positionH>
-            <wp:positionV relativeFrom="paragraph">
-              <wp:posOffset>3231342</wp:posOffset>
-            </wp:positionV>
-            <wp:extent cx="2961005" cy="1211764"/>
-            <wp:effectExtent l="0" t="0" r="0" b="0"/>
-            <wp:wrapNone/>
-            <wp:docPr id="1348791020" name="Picture 1" descr="A screenshot of a game&#10;&#10;Description automatically generated"/>
+          <wp:inline distT="0" distB="0" distL="0" distR="0" wp14:anchorId="7A21FDD7" wp14:editId="373B3124">
+            <wp:extent cx="2798618" cy="3654902"/>
+            <wp:effectExtent l="0" t="0" r="0" b="3175"/>
+            <wp:docPr id="1521431230" name="Picture 1" descr="A screenshot of a puzzle&#10;&#10;Description automatically generated"/>
             <wp:cNvGraphicFramePr>
               <a:graphicFrameLocks xmlns:a="http://schemas.openxmlformats.org/drawingml/2006/main" noChangeAspect="1"/>
             </wp:cNvGraphicFramePr>
@@ -2990,7 +4855,7 @@
               <a:graphicData uri="http://schemas.openxmlformats.org/drawingml/2006/picture">
                 <pic:pic xmlns:pic="http://schemas.openxmlformats.org/drawingml/2006/picture">
                   <pic:nvPicPr>
-                    <pic:cNvPr id="1348791020" name="Picture 1" descr="A screenshot of a game&#10;&#10;Description automatically generated"/>
+                    <pic:cNvPr id="1521431230" name="Picture 1" descr="A screenshot of a puzzle&#10;&#10;Description automatically generated"/>
                     <pic:cNvPicPr/>
                   </pic:nvPicPr>
                   <pic:blipFill>
@@ -3002,7 +4867,7 @@
                   <pic:spPr>
                     <a:xfrm>
                       <a:off x="0" y="0"/>
-                      <a:ext cx="2961005" cy="1211764"/>
+                      <a:ext cx="2871057" cy="3749504"/>
                     </a:xfrm>
                     <a:prstGeom prst="rect">
                       <a:avLst/>
@@ -3011,29 +4876,26 @@
                 </pic:pic>
               </a:graphicData>
             </a:graphic>
-            <wp14:sizeRelH relativeFrom="page">
-              <wp14:pctWidth>0</wp14:pctWidth>
-            </wp14:sizeRelH>
-            <wp14:sizeRelV relativeFrom="page">
-              <wp14:pctHeight>0</wp14:pctHeight>
-            </wp14:sizeRelV>
-          </wp:anchor>
+          </wp:inline>
         </w:drawing>
       </w:r>
       <w:r>
+        <w:rPr>
+          <w:sz w:val="20"/>
+          <w:szCs w:val="20"/>
+        </w:rPr>
+        <w:tab/>
+      </w:r>
+      <w:r>
+        <w:rPr>
+          <w:sz w:val="20"/>
+          <w:szCs w:val="20"/>
+        </w:rPr>
         <w:drawing>
-          <wp:anchor distT="0" distB="0" distL="114300" distR="114300" simplePos="0" relativeHeight="251668480" behindDoc="1" locked="0" layoutInCell="1" allowOverlap="1" wp14:anchorId="4590AFD0" wp14:editId="3D2C5468">
-            <wp:simplePos x="0" y="0"/>
-            <wp:positionH relativeFrom="column">
-              <wp:posOffset>-327198</wp:posOffset>
-            </wp:positionH>
-            <wp:positionV relativeFrom="paragraph">
-              <wp:posOffset>-50396</wp:posOffset>
-            </wp:positionV>
-            <wp:extent cx="2961635" cy="3195782"/>
-            <wp:effectExtent l="0" t="0" r="0" b="5080"/>
-            <wp:wrapNone/>
-            <wp:docPr id="777586056" name="Picture 1" descr="A diagram of a triangle with lines and dots&#10;&#10;Description automatically generated"/>
+          <wp:inline distT="0" distB="0" distL="0" distR="0" wp14:anchorId="6828F698" wp14:editId="6CFE0435">
+            <wp:extent cx="2798618" cy="3654902"/>
+            <wp:effectExtent l="0" t="0" r="0" b="3175"/>
+            <wp:docPr id="877223047" name="Picture 1" descr="A screenshot of a diagram&#10;&#10;Description automatically generated"/>
             <wp:cNvGraphicFramePr>
               <a:graphicFrameLocks xmlns:a="http://schemas.openxmlformats.org/drawingml/2006/main" noChangeAspect="1"/>
             </wp:cNvGraphicFramePr>
@@ -3041,7 +4903,7 @@
               <a:graphicData uri="http://schemas.openxmlformats.org/drawingml/2006/picture">
                 <pic:pic xmlns:pic="http://schemas.openxmlformats.org/drawingml/2006/picture">
                   <pic:nvPicPr>
-                    <pic:cNvPr id="777586056" name="Picture 1" descr="A diagram of a triangle with lines and dots&#10;&#10;Description automatically generated"/>
+                    <pic:cNvPr id="877223047" name="Picture 1" descr="A screenshot of a diagram&#10;&#10;Description automatically generated"/>
                     <pic:cNvPicPr/>
                   </pic:nvPicPr>
                   <pic:blipFill>
@@ -3053,7 +4915,7 @@
                   <pic:spPr>
                     <a:xfrm>
                       <a:off x="0" y="0"/>
-                      <a:ext cx="2961635" cy="3195782"/>
+                      <a:ext cx="2869716" cy="3747753"/>
                     </a:xfrm>
                     <a:prstGeom prst="rect">
                       <a:avLst/>
@@ -3062,40 +4924,304 @@
                 </pic:pic>
               </a:graphicData>
             </a:graphic>
-            <wp14:sizeRelH relativeFrom="page">
-              <wp14:pctWidth>0</wp14:pctWidth>
-            </wp14:sizeRelH>
-            <wp14:sizeRelV relativeFrom="page">
-              <wp14:pctHeight>0</wp14:pctHeight>
-            </wp14:sizeRelV>
-          </wp:anchor>
+          </wp:inline>
         </w:drawing>
       </w:r>
       <w:r>
-        <w:br w:type="page"/>
-      </w:r>
-    </w:p>
-    <w:p>
-      <w:pPr>
-        <w:rPr>
-          <w:rFonts w:asciiTheme="minorHAnsi" w:hAnsiTheme="minorHAnsi" w:cstheme="minorBidi"/>
-        </w:rPr>
-      </w:pPr>
-      <w:r>
+        <w:rPr>
+          <w:sz w:val="21"/>
+          <w:szCs w:val="21"/>
+        </w:rPr>
+        <w:br/>
+      </w:r>
+      <w:r>
+        <w:rPr>
+          <w:sz w:val="20"/>
+          <w:szCs w:val="20"/>
+        </w:rPr>
+        <w:t>The next lowest weight edge in the queue is {</w:t>
+      </w:r>
+      <w:proofErr w:type="spellStart"/>
+      <w:proofErr w:type="gramStart"/>
+      <w:r>
+        <w:rPr>
+          <w:sz w:val="20"/>
+          <w:szCs w:val="20"/>
+        </w:rPr>
+        <w:t>x,y</w:t>
+      </w:r>
+      <w:proofErr w:type="spellEnd"/>
+      <w:proofErr w:type="gramEnd"/>
+      <w:r>
+        <w:rPr>
+          <w:sz w:val="20"/>
+          <w:szCs w:val="20"/>
+        </w:rPr>
+        <w:t>}</w:t>
+      </w:r>
+      <w:r>
+        <w:rPr>
+          <w:sz w:val="20"/>
+          <w:szCs w:val="20"/>
+        </w:rPr>
+        <w:tab/>
+        <w:t>With the queue getting smaller our next edge is {</w:t>
+      </w:r>
+      <w:proofErr w:type="spellStart"/>
+      <w:r>
+        <w:rPr>
+          <w:sz w:val="20"/>
+          <w:szCs w:val="20"/>
+        </w:rPr>
+        <w:t>x,v</w:t>
+      </w:r>
+      <w:proofErr w:type="spellEnd"/>
+      <w:r>
+        <w:rPr>
+          <w:sz w:val="20"/>
+          <w:szCs w:val="20"/>
+        </w:rPr>
+        <w:t>}</w:t>
+      </w:r>
+      <w:r>
+        <w:rPr>
+          <w:sz w:val="20"/>
+          <w:szCs w:val="20"/>
+        </w:rPr>
+        <w:br/>
+        <w:t xml:space="preserve">so as before we deque x, update the parent </w:t>
+      </w:r>
+      <w:r>
+        <w:rPr>
+          <w:sz w:val="20"/>
+          <w:szCs w:val="20"/>
+        </w:rPr>
+        <w:t xml:space="preserve">and </w:t>
+      </w:r>
+      <w:r>
+        <w:rPr>
+          <w:sz w:val="20"/>
+          <w:szCs w:val="20"/>
+        </w:rPr>
+        <w:tab/>
+      </w:r>
+      <w:r>
+        <w:rPr>
+          <w:sz w:val="20"/>
+          <w:szCs w:val="20"/>
+        </w:rPr>
+        <w:tab/>
+        <w:t>with a weight of 13 it is the smallest weight available.</w:t>
+      </w:r>
+      <w:r>
+        <w:rPr>
+          <w:sz w:val="20"/>
+          <w:szCs w:val="20"/>
+        </w:rPr>
+        <w:br/>
+      </w:r>
+      <w:r>
+        <w:rPr>
+          <w:sz w:val="20"/>
+          <w:szCs w:val="20"/>
+        </w:rPr>
+        <w:t xml:space="preserve">key information for vertex with edges </w:t>
+      </w:r>
+      <w:r>
+        <w:rPr>
+          <w:sz w:val="20"/>
+          <w:szCs w:val="20"/>
+        </w:rPr>
+        <w:t xml:space="preserve">weigh less </w:t>
+      </w:r>
+      <w:r>
+        <w:rPr>
+          <w:sz w:val="20"/>
+          <w:szCs w:val="20"/>
+        </w:rPr>
+        <w:tab/>
+      </w:r>
+      <w:r>
+        <w:rPr>
+          <w:sz w:val="20"/>
+          <w:szCs w:val="20"/>
+        </w:rPr>
+        <w:tab/>
+        <w:t>We add this edge to A, queue v and update any parents</w:t>
+      </w:r>
+      <w:r>
+        <w:rPr>
+          <w:sz w:val="20"/>
+          <w:szCs w:val="20"/>
+        </w:rPr>
+        <w:br/>
+        <w:t>than their current weight</w:t>
+      </w:r>
+      <w:r>
+        <w:rPr>
+          <w:sz w:val="20"/>
+          <w:szCs w:val="20"/>
+        </w:rPr>
+        <w:t>. For x this is both w and v.</w:t>
+      </w:r>
+      <w:r>
+        <w:rPr>
+          <w:sz w:val="20"/>
+          <w:szCs w:val="20"/>
+        </w:rPr>
+        <w:tab/>
+        <w:t>and keys in which the weight is less. There are no edges</w:t>
+      </w:r>
+      <w:r>
+        <w:rPr>
+          <w:sz w:val="20"/>
+          <w:szCs w:val="20"/>
+        </w:rPr>
+        <w:br/>
+      </w:r>
+      <w:r>
+        <w:rPr>
+          <w:sz w:val="20"/>
+          <w:szCs w:val="20"/>
+        </w:rPr>
+        <w:tab/>
+      </w:r>
+      <w:r>
+        <w:rPr>
+          <w:sz w:val="20"/>
+          <w:szCs w:val="20"/>
+        </w:rPr>
+        <w:tab/>
+      </w:r>
+      <w:r>
+        <w:rPr>
+          <w:sz w:val="20"/>
+          <w:szCs w:val="20"/>
+        </w:rPr>
+        <w:tab/>
+      </w:r>
+      <w:r>
+        <w:rPr>
+          <w:sz w:val="20"/>
+          <w:szCs w:val="20"/>
+        </w:rPr>
+        <w:tab/>
+      </w:r>
+      <w:r>
+        <w:rPr>
+          <w:sz w:val="20"/>
+          <w:szCs w:val="20"/>
+        </w:rPr>
+        <w:tab/>
+      </w:r>
+      <w:r>
+        <w:rPr>
+          <w:sz w:val="20"/>
+          <w:szCs w:val="20"/>
+        </w:rPr>
+        <w:tab/>
+      </w:r>
+      <w:r>
+        <w:rPr>
+          <w:sz w:val="20"/>
+          <w:szCs w:val="20"/>
+        </w:rPr>
+        <w:tab/>
+        <w:t xml:space="preserve">that v is the parent of that weigh less than the ones in </w:t>
+      </w:r>
+      <w:r>
+        <w:rPr>
+          <w:sz w:val="20"/>
+          <w:szCs w:val="20"/>
+        </w:rPr>
+        <w:br/>
+      </w:r>
+      <w:r>
+        <w:rPr>
+          <w:sz w:val="20"/>
+          <w:szCs w:val="20"/>
+        </w:rPr>
+        <w:tab/>
+      </w:r>
+      <w:r>
+        <w:rPr>
+          <w:sz w:val="20"/>
+          <w:szCs w:val="20"/>
+        </w:rPr>
+        <w:tab/>
+      </w:r>
+      <w:r>
+        <w:rPr>
+          <w:sz w:val="20"/>
+          <w:szCs w:val="20"/>
+        </w:rPr>
+        <w:tab/>
+      </w:r>
+      <w:r>
+        <w:rPr>
+          <w:sz w:val="20"/>
+          <w:szCs w:val="20"/>
+        </w:rPr>
+        <w:tab/>
+      </w:r>
+      <w:r>
+        <w:rPr>
+          <w:sz w:val="20"/>
+          <w:szCs w:val="20"/>
+        </w:rPr>
+        <w:tab/>
+      </w:r>
+      <w:r>
+        <w:rPr>
+          <w:sz w:val="20"/>
+          <w:szCs w:val="20"/>
+        </w:rPr>
+        <w:tab/>
+      </w:r>
+      <w:r>
+        <w:rPr>
+          <w:sz w:val="20"/>
+          <w:szCs w:val="20"/>
+        </w:rPr>
+        <w:tab/>
+        <w:t>the queue.</w:t>
+      </w:r>
+    </w:p>
+    <w:p>
+      <w:pPr>
+        <w:pStyle w:val="ListParagraph"/>
+        <w:rPr>
+          <w:sz w:val="20"/>
+          <w:szCs w:val="20"/>
+        </w:rPr>
+      </w:pPr>
+    </w:p>
+    <w:p>
+      <w:pPr>
+        <w:pStyle w:val="ListParagraph"/>
+        <w:rPr>
+          <w:sz w:val="21"/>
+          <w:szCs w:val="21"/>
+        </w:rPr>
+      </w:pPr>
+      <w:r>
+        <w:rPr>
+          <w:sz w:val="21"/>
+          <w:szCs w:val="21"/>
+        </w:rPr>
+        <w:br/>
+      </w:r>
+      <w:r>
+        <w:rPr>
+          <w:sz w:val="21"/>
+          <w:szCs w:val="21"/>
+        </w:rPr>
         <w:lastRenderedPageBreak/>
         <w:drawing>
-          <wp:anchor distT="0" distB="0" distL="114300" distR="114300" simplePos="0" relativeHeight="251675648" behindDoc="1" locked="0" layoutInCell="1" allowOverlap="1" wp14:anchorId="4147AD8E" wp14:editId="1E531E89">
-            <wp:simplePos x="0" y="0"/>
-            <wp:positionH relativeFrom="column">
-              <wp:posOffset>4437900</wp:posOffset>
-            </wp:positionH>
-            <wp:positionV relativeFrom="paragraph">
-              <wp:posOffset>3140364</wp:posOffset>
-            </wp:positionV>
-            <wp:extent cx="1524000" cy="1498600"/>
-            <wp:effectExtent l="0" t="0" r="0" b="0"/>
-            <wp:wrapNone/>
-            <wp:docPr id="379071615" name="Picture 1" descr="A white square with black text&#10;&#10;Description automatically generated"/>
+          <wp:inline distT="0" distB="0" distL="0" distR="0" wp14:anchorId="196D1FC6" wp14:editId="17925135">
+            <wp:extent cx="2798618" cy="3654902"/>
+            <wp:effectExtent l="0" t="0" r="0" b="3175"/>
+            <wp:docPr id="1450045199" name="Picture 1" descr="A diagram of a triangle with yellow circles and lines&#10;&#10;Description automatically generated"/>
             <wp:cNvGraphicFramePr>
               <a:graphicFrameLocks xmlns:a="http://schemas.openxmlformats.org/drawingml/2006/main" noChangeAspect="1"/>
             </wp:cNvGraphicFramePr>
@@ -3103,7 +5229,7 @@
               <a:graphicData uri="http://schemas.openxmlformats.org/drawingml/2006/picture">
                 <pic:pic xmlns:pic="http://schemas.openxmlformats.org/drawingml/2006/picture">
                   <pic:nvPicPr>
-                    <pic:cNvPr id="379071615" name="Picture 1" descr="A white square with black text&#10;&#10;Description automatically generated"/>
+                    <pic:cNvPr id="1450045199" name="Picture 1" descr="A diagram of a triangle with yellow circles and lines&#10;&#10;Description automatically generated"/>
                     <pic:cNvPicPr/>
                   </pic:nvPicPr>
                   <pic:blipFill>
@@ -3115,7 +5241,7 @@
                   <pic:spPr>
                     <a:xfrm>
                       <a:off x="0" y="0"/>
-                      <a:ext cx="1524000" cy="1498600"/>
+                      <a:ext cx="2859147" cy="3733950"/>
                     </a:xfrm>
                     <a:prstGeom prst="rect">
                       <a:avLst/>
@@ -3124,29 +5250,27 @@
                 </pic:pic>
               </a:graphicData>
             </a:graphic>
-            <wp14:sizeRelH relativeFrom="page">
-              <wp14:pctWidth>0</wp14:pctWidth>
-            </wp14:sizeRelH>
-            <wp14:sizeRelV relativeFrom="page">
-              <wp14:pctHeight>0</wp14:pctHeight>
-            </wp14:sizeRelV>
-          </wp:anchor>
+          </wp:inline>
         </w:drawing>
       </w:r>
       <w:r>
+        <w:rPr>
+          <w:sz w:val="21"/>
+          <w:szCs w:val="21"/>
+        </w:rPr>
+        <w:tab/>
+        <w:t xml:space="preserve">     </w:t>
+      </w:r>
+      <w:r>
+        <w:rPr>
+          <w:sz w:val="21"/>
+          <w:szCs w:val="21"/>
+        </w:rPr>
         <w:drawing>
-          <wp:anchor distT="0" distB="0" distL="114300" distR="114300" simplePos="0" relativeHeight="251674624" behindDoc="1" locked="0" layoutInCell="1" allowOverlap="1" wp14:anchorId="59FA46B4" wp14:editId="279CBC10">
-            <wp:simplePos x="0" y="0"/>
-            <wp:positionH relativeFrom="column">
-              <wp:posOffset>3756199</wp:posOffset>
-            </wp:positionH>
-            <wp:positionV relativeFrom="paragraph">
-              <wp:posOffset>-49357</wp:posOffset>
-            </wp:positionV>
-            <wp:extent cx="2907716" cy="3089448"/>
-            <wp:effectExtent l="0" t="0" r="635" b="0"/>
-            <wp:wrapNone/>
-            <wp:docPr id="1752014306" name="Picture 1"/>
+          <wp:inline distT="0" distB="0" distL="0" distR="0" wp14:anchorId="3A986E70" wp14:editId="141A4290">
+            <wp:extent cx="2798618" cy="3654902"/>
+            <wp:effectExtent l="0" t="0" r="0" b="3175"/>
+            <wp:docPr id="167104294" name="Picture 1" descr="A screenshot of a diagram&#10;&#10;Description automatically generated"/>
             <wp:cNvGraphicFramePr>
               <a:graphicFrameLocks xmlns:a="http://schemas.openxmlformats.org/drawingml/2006/main" noChangeAspect="1"/>
             </wp:cNvGraphicFramePr>
@@ -3154,7 +5278,7 @@
               <a:graphicData uri="http://schemas.openxmlformats.org/drawingml/2006/picture">
                 <pic:pic xmlns:pic="http://schemas.openxmlformats.org/drawingml/2006/picture">
                   <pic:nvPicPr>
-                    <pic:cNvPr id="1752014306" name=""/>
+                    <pic:cNvPr id="167104294" name="Picture 1" descr="A screenshot of a diagram&#10;&#10;Description automatically generated"/>
                     <pic:cNvPicPr/>
                   </pic:nvPicPr>
                   <pic:blipFill>
@@ -3166,7 +5290,7 @@
                   <pic:spPr>
                     <a:xfrm>
                       <a:off x="0" y="0"/>
-                      <a:ext cx="2907716" cy="3089448"/>
+                      <a:ext cx="2876242" cy="3756276"/>
                     </a:xfrm>
                     <a:prstGeom prst="rect">
                       <a:avLst/>
@@ -3175,343 +5299,170 @@
                 </pic:pic>
               </a:graphicData>
             </a:graphic>
-            <wp14:sizeRelH relativeFrom="page">
-              <wp14:pctWidth>0</wp14:pctWidth>
-            </wp14:sizeRelH>
-            <wp14:sizeRelV relativeFrom="page">
-              <wp14:pctHeight>0</wp14:pctHeight>
-            </wp14:sizeRelV>
-          </wp:anchor>
+          </wp:inline>
         </w:drawing>
       </w:r>
       <w:r>
-        <w:drawing>
-          <wp:anchor distT="0" distB="0" distL="114300" distR="114300" simplePos="0" relativeHeight="251673600" behindDoc="1" locked="0" layoutInCell="1" allowOverlap="1" wp14:anchorId="4C5913C6" wp14:editId="5A246903">
-            <wp:simplePos x="0" y="0"/>
-            <wp:positionH relativeFrom="column">
-              <wp:posOffset>170758</wp:posOffset>
-            </wp:positionH>
-            <wp:positionV relativeFrom="paragraph">
-              <wp:posOffset>3195320</wp:posOffset>
-            </wp:positionV>
-            <wp:extent cx="1981200" cy="1536700"/>
-            <wp:effectExtent l="0" t="0" r="0" b="0"/>
-            <wp:wrapNone/>
-            <wp:docPr id="731466470" name="Picture 1" descr="A grid of white squares with black letters&#10;&#10;Description automatically generated"/>
-            <wp:cNvGraphicFramePr>
-              <a:graphicFrameLocks xmlns:a="http://schemas.openxmlformats.org/drawingml/2006/main" noChangeAspect="1"/>
-            </wp:cNvGraphicFramePr>
-            <a:graphic xmlns:a="http://schemas.openxmlformats.org/drawingml/2006/main">
-              <a:graphicData uri="http://schemas.openxmlformats.org/drawingml/2006/picture">
-                <pic:pic xmlns:pic="http://schemas.openxmlformats.org/drawingml/2006/picture">
-                  <pic:nvPicPr>
-                    <pic:cNvPr id="731466470" name="Picture 1" descr="A grid of white squares with black letters&#10;&#10;Description automatically generated"/>
-                    <pic:cNvPicPr/>
-                  </pic:nvPicPr>
-                  <pic:blipFill>
-                    <a:blip r:embed="rId24"/>
-                    <a:stretch>
-                      <a:fillRect/>
-                    </a:stretch>
-                  </pic:blipFill>
-                  <pic:spPr>
-                    <a:xfrm>
-                      <a:off x="0" y="0"/>
-                      <a:ext cx="1981200" cy="1536700"/>
-                    </a:xfrm>
-                    <a:prstGeom prst="rect">
-                      <a:avLst/>
-                    </a:prstGeom>
-                  </pic:spPr>
-                </pic:pic>
-              </a:graphicData>
-            </a:graphic>
-            <wp14:sizeRelH relativeFrom="page">
-              <wp14:pctWidth>0</wp14:pctWidth>
-            </wp14:sizeRelH>
-            <wp14:sizeRelV relativeFrom="page">
-              <wp14:pctHeight>0</wp14:pctHeight>
-            </wp14:sizeRelV>
-          </wp:anchor>
-        </w:drawing>
-      </w:r>
-      <w:r>
-        <w:drawing>
-          <wp:anchor distT="0" distB="0" distL="114300" distR="114300" simplePos="0" relativeHeight="251672576" behindDoc="1" locked="0" layoutInCell="1" allowOverlap="1" wp14:anchorId="38AA0E25" wp14:editId="35C53C6C">
-            <wp:simplePos x="0" y="0"/>
-            <wp:positionH relativeFrom="column">
-              <wp:posOffset>-217747</wp:posOffset>
-            </wp:positionH>
-            <wp:positionV relativeFrom="paragraph">
-              <wp:posOffset>-49588</wp:posOffset>
-            </wp:positionV>
-            <wp:extent cx="3065949" cy="3135630"/>
-            <wp:effectExtent l="0" t="0" r="0" b="1270"/>
-            <wp:wrapNone/>
-            <wp:docPr id="370440706" name="Picture 1" descr="A diagram of a triangle with lines and dots&#10;&#10;Description automatically generated"/>
-            <wp:cNvGraphicFramePr>
-              <a:graphicFrameLocks xmlns:a="http://schemas.openxmlformats.org/drawingml/2006/main" noChangeAspect="1"/>
-            </wp:cNvGraphicFramePr>
-            <a:graphic xmlns:a="http://schemas.openxmlformats.org/drawingml/2006/main">
-              <a:graphicData uri="http://schemas.openxmlformats.org/drawingml/2006/picture">
-                <pic:pic xmlns:pic="http://schemas.openxmlformats.org/drawingml/2006/picture">
-                  <pic:nvPicPr>
-                    <pic:cNvPr id="370440706" name="Picture 1" descr="A diagram of a triangle with lines and dots&#10;&#10;Description automatically generated"/>
-                    <pic:cNvPicPr/>
-                  </pic:nvPicPr>
-                  <pic:blipFill>
-                    <a:blip r:embed="rId25"/>
-                    <a:stretch>
-                      <a:fillRect/>
-                    </a:stretch>
-                  </pic:blipFill>
-                  <pic:spPr>
-                    <a:xfrm>
-                      <a:off x="0" y="0"/>
-                      <a:ext cx="3065949" cy="3135630"/>
-                    </a:xfrm>
-                    <a:prstGeom prst="rect">
-                      <a:avLst/>
-                    </a:prstGeom>
-                  </pic:spPr>
-                </pic:pic>
-              </a:graphicData>
-            </a:graphic>
-            <wp14:sizeRelH relativeFrom="page">
-              <wp14:pctWidth>0</wp14:pctWidth>
-            </wp14:sizeRelH>
-            <wp14:sizeRelV relativeFrom="page">
-              <wp14:pctHeight>0</wp14:pctHeight>
-            </wp14:sizeRelV>
-          </wp:anchor>
-        </w:drawing>
-      </w:r>
-      <w:r>
-        <w:br w:type="page"/>
-      </w:r>
-    </w:p>
-    <w:p>
-      <w:pPr>
-        <w:rPr>
-          <w:rFonts w:asciiTheme="minorHAnsi" w:hAnsiTheme="minorHAnsi" w:cstheme="minorBidi"/>
-        </w:rPr>
-      </w:pPr>
-      <w:r>
-        <w:lastRenderedPageBreak/>
-        <w:drawing>
-          <wp:anchor distT="0" distB="0" distL="114300" distR="114300" simplePos="0" relativeHeight="251679744" behindDoc="1" locked="0" layoutInCell="1" allowOverlap="1" wp14:anchorId="2B74F90A" wp14:editId="139B7EFA">
-            <wp:simplePos x="0" y="0"/>
-            <wp:positionH relativeFrom="column">
-              <wp:posOffset>4493318</wp:posOffset>
-            </wp:positionH>
-            <wp:positionV relativeFrom="paragraph">
-              <wp:posOffset>3251200</wp:posOffset>
-            </wp:positionV>
-            <wp:extent cx="596900" cy="1562100"/>
-            <wp:effectExtent l="0" t="0" r="0" b="0"/>
-            <wp:wrapNone/>
-            <wp:docPr id="915555687" name="Picture 1" descr="A black rectangular object with a black circle&#10;&#10;Description automatically generated with medium confidence"/>
-            <wp:cNvGraphicFramePr>
-              <a:graphicFrameLocks xmlns:a="http://schemas.openxmlformats.org/drawingml/2006/main" noChangeAspect="1"/>
-            </wp:cNvGraphicFramePr>
-            <a:graphic xmlns:a="http://schemas.openxmlformats.org/drawingml/2006/main">
-              <a:graphicData uri="http://schemas.openxmlformats.org/drawingml/2006/picture">
-                <pic:pic xmlns:pic="http://schemas.openxmlformats.org/drawingml/2006/picture">
-                  <pic:nvPicPr>
-                    <pic:cNvPr id="915555687" name="Picture 1" descr="A black rectangular object with a black circle&#10;&#10;Description automatically generated with medium confidence"/>
-                    <pic:cNvPicPr/>
-                  </pic:nvPicPr>
-                  <pic:blipFill>
-                    <a:blip r:embed="rId26"/>
-                    <a:stretch>
-                      <a:fillRect/>
-                    </a:stretch>
-                  </pic:blipFill>
-                  <pic:spPr>
-                    <a:xfrm>
-                      <a:off x="0" y="0"/>
-                      <a:ext cx="596900" cy="1562100"/>
-                    </a:xfrm>
-                    <a:prstGeom prst="rect">
-                      <a:avLst/>
-                    </a:prstGeom>
-                  </pic:spPr>
-                </pic:pic>
-              </a:graphicData>
-            </a:graphic>
-            <wp14:sizeRelH relativeFrom="page">
-              <wp14:pctWidth>0</wp14:pctWidth>
-            </wp14:sizeRelH>
-            <wp14:sizeRelV relativeFrom="page">
-              <wp14:pctHeight>0</wp14:pctHeight>
-            </wp14:sizeRelV>
-          </wp:anchor>
-        </w:drawing>
-      </w:r>
-      <w:r>
-        <w:drawing>
-          <wp:anchor distT="0" distB="0" distL="114300" distR="114300" simplePos="0" relativeHeight="251678720" behindDoc="1" locked="0" layoutInCell="1" allowOverlap="1" wp14:anchorId="6A822D85" wp14:editId="1C906851">
-            <wp:simplePos x="0" y="0"/>
-            <wp:positionH relativeFrom="column">
-              <wp:posOffset>3403427</wp:posOffset>
-            </wp:positionH>
-            <wp:positionV relativeFrom="paragraph">
-              <wp:posOffset>52243</wp:posOffset>
-            </wp:positionV>
-            <wp:extent cx="2927927" cy="3141553"/>
-            <wp:effectExtent l="0" t="0" r="6350" b="0"/>
-            <wp:wrapNone/>
-            <wp:docPr id="113155944" name="Picture 1"/>
-            <wp:cNvGraphicFramePr>
-              <a:graphicFrameLocks xmlns:a="http://schemas.openxmlformats.org/drawingml/2006/main" noChangeAspect="1"/>
-            </wp:cNvGraphicFramePr>
-            <a:graphic xmlns:a="http://schemas.openxmlformats.org/drawingml/2006/main">
-              <a:graphicData uri="http://schemas.openxmlformats.org/drawingml/2006/picture">
-                <pic:pic xmlns:pic="http://schemas.openxmlformats.org/drawingml/2006/picture">
-                  <pic:nvPicPr>
-                    <pic:cNvPr id="113155944" name=""/>
-                    <pic:cNvPicPr/>
-                  </pic:nvPicPr>
-                  <pic:blipFill>
-                    <a:blip r:embed="rId27"/>
-                    <a:stretch>
-                      <a:fillRect/>
-                    </a:stretch>
-                  </pic:blipFill>
-                  <pic:spPr>
-                    <a:xfrm>
-                      <a:off x="0" y="0"/>
-                      <a:ext cx="2927927" cy="3141553"/>
-                    </a:xfrm>
-                    <a:prstGeom prst="rect">
-                      <a:avLst/>
-                    </a:prstGeom>
-                  </pic:spPr>
-                </pic:pic>
-              </a:graphicData>
-            </a:graphic>
-            <wp14:sizeRelH relativeFrom="page">
-              <wp14:pctWidth>0</wp14:pctWidth>
-            </wp14:sizeRelH>
-            <wp14:sizeRelV relativeFrom="page">
-              <wp14:pctHeight>0</wp14:pctHeight>
-            </wp14:sizeRelV>
-          </wp:anchor>
-        </w:drawing>
-      </w:r>
-      <w:r>
-        <w:drawing>
-          <wp:anchor distT="0" distB="0" distL="114300" distR="114300" simplePos="0" relativeHeight="251677696" behindDoc="1" locked="0" layoutInCell="1" allowOverlap="1" wp14:anchorId="02797197" wp14:editId="742DFE5C">
-            <wp:simplePos x="0" y="0"/>
-            <wp:positionH relativeFrom="column">
-              <wp:posOffset>484736</wp:posOffset>
-            </wp:positionH>
-            <wp:positionV relativeFrom="paragraph">
-              <wp:posOffset>3251200</wp:posOffset>
-            </wp:positionV>
-            <wp:extent cx="1524000" cy="1562100"/>
-            <wp:effectExtent l="0" t="0" r="0" b="0"/>
-            <wp:wrapNone/>
-            <wp:docPr id="561298611" name="Picture 1" descr="A close-up of a white rectangular object&#10;&#10;Description automatically generated"/>
-            <wp:cNvGraphicFramePr>
-              <a:graphicFrameLocks xmlns:a="http://schemas.openxmlformats.org/drawingml/2006/main" noChangeAspect="1"/>
-            </wp:cNvGraphicFramePr>
-            <a:graphic xmlns:a="http://schemas.openxmlformats.org/drawingml/2006/main">
-              <a:graphicData uri="http://schemas.openxmlformats.org/drawingml/2006/picture">
-                <pic:pic xmlns:pic="http://schemas.openxmlformats.org/drawingml/2006/picture">
-                  <pic:nvPicPr>
-                    <pic:cNvPr id="561298611" name="Picture 1" descr="A close-up of a white rectangular object&#10;&#10;Description automatically generated"/>
-                    <pic:cNvPicPr/>
-                  </pic:nvPicPr>
-                  <pic:blipFill>
-                    <a:blip r:embed="rId28"/>
-                    <a:stretch>
-                      <a:fillRect/>
-                    </a:stretch>
-                  </pic:blipFill>
-                  <pic:spPr>
-                    <a:xfrm>
-                      <a:off x="0" y="0"/>
-                      <a:ext cx="1524000" cy="1562100"/>
-                    </a:xfrm>
-                    <a:prstGeom prst="rect">
-                      <a:avLst/>
-                    </a:prstGeom>
-                  </pic:spPr>
-                </pic:pic>
-              </a:graphicData>
-            </a:graphic>
-            <wp14:sizeRelH relativeFrom="page">
-              <wp14:pctWidth>0</wp14:pctWidth>
-            </wp14:sizeRelH>
-            <wp14:sizeRelV relativeFrom="page">
-              <wp14:pctHeight>0</wp14:pctHeight>
-            </wp14:sizeRelV>
-          </wp:anchor>
-        </w:drawing>
-      </w:r>
-      <w:r>
-        <w:drawing>
-          <wp:anchor distT="0" distB="0" distL="114300" distR="114300" simplePos="0" relativeHeight="251676672" behindDoc="1" locked="0" layoutInCell="1" allowOverlap="1" wp14:anchorId="6E7D4920" wp14:editId="7E10613C">
-            <wp:simplePos x="0" y="0"/>
-            <wp:positionH relativeFrom="column">
-              <wp:posOffset>-190500</wp:posOffset>
-            </wp:positionH>
-            <wp:positionV relativeFrom="paragraph">
-              <wp:posOffset>47665</wp:posOffset>
-            </wp:positionV>
-            <wp:extent cx="2995090" cy="3089275"/>
-            <wp:effectExtent l="0" t="0" r="2540" b="0"/>
-            <wp:wrapNone/>
-            <wp:docPr id="588596088" name="Picture 1"/>
-            <wp:cNvGraphicFramePr>
-              <a:graphicFrameLocks xmlns:a="http://schemas.openxmlformats.org/drawingml/2006/main" noChangeAspect="1"/>
-            </wp:cNvGraphicFramePr>
-            <a:graphic xmlns:a="http://schemas.openxmlformats.org/drawingml/2006/main">
-              <a:graphicData uri="http://schemas.openxmlformats.org/drawingml/2006/picture">
-                <pic:pic xmlns:pic="http://schemas.openxmlformats.org/drawingml/2006/picture">
-                  <pic:nvPicPr>
-                    <pic:cNvPr id="588596088" name=""/>
-                    <pic:cNvPicPr/>
-                  </pic:nvPicPr>
-                  <pic:blipFill>
-                    <a:blip r:embed="rId29"/>
-                    <a:stretch>
-                      <a:fillRect/>
-                    </a:stretch>
-                  </pic:blipFill>
-                  <pic:spPr>
-                    <a:xfrm>
-                      <a:off x="0" y="0"/>
-                      <a:ext cx="2995090" cy="3089275"/>
-                    </a:xfrm>
-                    <a:prstGeom prst="rect">
-                      <a:avLst/>
-                    </a:prstGeom>
-                  </pic:spPr>
-                </pic:pic>
-              </a:graphicData>
-            </a:graphic>
-            <wp14:sizeRelH relativeFrom="page">
-              <wp14:pctWidth>0</wp14:pctWidth>
-            </wp14:sizeRelH>
-            <wp14:sizeRelV relativeFrom="page">
-              <wp14:pctHeight>0</wp14:pctHeight>
-            </wp14:sizeRelV>
-          </wp:anchor>
-        </w:drawing>
-      </w:r>
-      <w:r>
-        <w:br w:type="page"/>
-      </w:r>
+        <w:rPr>
+          <w:sz w:val="21"/>
+          <w:szCs w:val="21"/>
+        </w:rPr>
+        <w:br/>
+        <w:t>Since the last two edges in the queue have the</w:t>
+      </w:r>
+      <w:r>
+        <w:rPr>
+          <w:sz w:val="21"/>
+          <w:szCs w:val="21"/>
+        </w:rPr>
+        <w:tab/>
+        <w:t xml:space="preserve">     The last edge in the queue is {</w:t>
+      </w:r>
+      <w:proofErr w:type="spellStart"/>
+      <w:proofErr w:type="gramStart"/>
+      <w:r>
+        <w:rPr>
+          <w:sz w:val="21"/>
+          <w:szCs w:val="21"/>
+        </w:rPr>
+        <w:t>w,v</w:t>
+      </w:r>
+      <w:proofErr w:type="spellEnd"/>
+      <w:proofErr w:type="gramEnd"/>
+      <w:r>
+        <w:rPr>
+          <w:sz w:val="21"/>
+          <w:szCs w:val="21"/>
+        </w:rPr>
+        <w:t xml:space="preserve">}, this edge is </w:t>
+      </w:r>
+      <w:r>
+        <w:rPr>
+          <w:sz w:val="21"/>
+          <w:szCs w:val="21"/>
+        </w:rPr>
+        <w:br/>
+        <w:t>same weight we arbitrarily pick the left one which</w:t>
+      </w:r>
+      <w:r>
+        <w:rPr>
+          <w:sz w:val="21"/>
+          <w:szCs w:val="21"/>
+        </w:rPr>
+        <w:tab/>
+        <w:t xml:space="preserve">     added to A and since the queue is now empty </w:t>
+      </w:r>
+      <w:r>
+        <w:rPr>
+          <w:sz w:val="21"/>
+          <w:szCs w:val="21"/>
+        </w:rPr>
+        <w:br/>
+        <w:t>is {</w:t>
+      </w:r>
+      <w:proofErr w:type="spellStart"/>
+      <w:r>
+        <w:rPr>
+          <w:sz w:val="21"/>
+          <w:szCs w:val="21"/>
+        </w:rPr>
+        <w:t>r,t</w:t>
+      </w:r>
+      <w:proofErr w:type="spellEnd"/>
+      <w:r>
+        <w:rPr>
+          <w:sz w:val="21"/>
+          <w:szCs w:val="21"/>
+        </w:rPr>
+        <w:t>}. This edge is added to A, and since there are</w:t>
+      </w:r>
+      <w:r>
+        <w:rPr>
+          <w:sz w:val="21"/>
+          <w:szCs w:val="21"/>
+        </w:rPr>
+        <w:tab/>
+        <w:t xml:space="preserve">     </w:t>
+      </w:r>
+      <w:r>
+        <w:rPr>
+          <w:sz w:val="21"/>
+          <w:szCs w:val="21"/>
+        </w:rPr>
+        <w:t>the resulting graph is the fully formed MST</w:t>
+      </w:r>
+      <w:r>
+        <w:rPr>
+          <w:sz w:val="21"/>
+          <w:szCs w:val="21"/>
+        </w:rPr>
+        <w:br/>
+        <w:t>no other vertices that are not already in the MST</w:t>
+      </w:r>
+      <w:r>
+        <w:rPr>
+          <w:sz w:val="21"/>
+          <w:szCs w:val="21"/>
+        </w:rPr>
+        <w:br/>
+        <w:t>there is nothing further to update while t is selected.</w:t>
+      </w:r>
+    </w:p>
+    <w:p>
+      <w:pPr>
+        <w:pStyle w:val="ListParagraph"/>
+      </w:pPr>
     </w:p>
     <w:p>
       <w:pPr>
         <w:pStyle w:val="ListParagraph"/>
         <w:numPr>
           <w:ilvl w:val="0"/>
-          <w:numId w:val="34"/>
+          <w:numId w:val="36"/>
         </w:numPr>
+      </w:pPr>
+      <w:r>
+        <w:t xml:space="preserve">(5 points) </w:t>
+      </w:r>
+      <w:r>
+        <w:rPr>
+          <w:b/>
+          <w:color w:val="00B0F0"/>
+        </w:rPr>
+        <w:t>Compare</w:t>
+      </w:r>
+      <w:r>
+        <w:rPr>
+          <w:color w:val="00B0F0"/>
+        </w:rPr>
+        <w:t xml:space="preserve"> </w:t>
+      </w:r>
+      <w:r>
+        <w:t>the minimum spanning trees obtained by Kruskal’s and Prim’s algorithms, respectively.</w:t>
+      </w:r>
+    </w:p>
+    <w:p>
+      <w:pPr>
+        <w:pStyle w:val="ListParagraph"/>
+      </w:pPr>
+      <w:r>
+        <w:t xml:space="preserve">The resulting minimum spanning trees obtained by Kruskal’s and Prim’s algorithms are both the same despite the different approach.  Prim’s algorithm approaches it by starting from a specified vertex, Vertex u, and extends the tree by adding the cheapest outgoing edge. Whereas Kruskal’s algorithm sorts by the weight in non-decreasing order and then adds the cheapest edge that joins disjoint components. They both accomplishes the goal of providing a solution that results in the minimum weight connection between the vertices. </w:t>
+      </w:r>
+    </w:p>
+    <w:p>
+      <w:pPr>
+        <w:rPr>
+          <w:rFonts w:asciiTheme="minorHAnsi" w:hAnsiTheme="minorHAnsi" w:cstheme="minorBidi"/>
+        </w:rPr>
+      </w:pPr>
+      <w:r>
+        <w:br w:type="page"/>
+      </w:r>
+    </w:p>
+    <w:p>
+      <w:pPr>
+        <w:pStyle w:val="ListParagraph"/>
+        <w:ind w:left="1080"/>
       </w:pPr>
     </w:p>
     <w:p>
@@ -3950,7 +5901,7 @@
                     <pic:cNvPicPr/>
                   </pic:nvPicPr>
                   <pic:blipFill>
-                    <a:blip r:embed="rId30"/>
+                    <a:blip r:embed="rId24"/>
                     <a:stretch>
                       <a:fillRect/>
                     </a:stretch>
@@ -4156,8 +6107,8 @@
       </w:pPr>
     </w:p>
     <w:sectPr>
-      <w:headerReference w:type="default" r:id="rId31"/>
-      <w:footerReference w:type="default" r:id="rId32"/>
+      <w:headerReference w:type="default" r:id="rId25"/>
+      <w:footerReference w:type="default" r:id="rId26"/>
       <w:pgSz w:w="12240" w:h="15840"/>
       <w:pgMar w:top="1440" w:right="720" w:bottom="720" w:left="720" w:header="0" w:footer="360" w:gutter="0"/>
       <w:cols w:space="720"/>
@@ -4313,7 +6264,7 @@
         </mc:Choice>
         <mc:Fallback>
           <w:pict>
-            <v:shape w14:anchorId="3497A6D2" id="Freeform 3" o:spid="_x0000_s1029" alt="Title: Blue University of Kansas Header - Description: Blue University of Kansas Header&#10;" style="position:absolute;left:0;text-align:left;margin-left:.75pt;margin-top:771.75pt;width:614.3pt;height:7.2pt;z-index:-251652096;visibility:visible;mso-wrap-style:square;mso-width-percent:0;mso-height-percent:0;mso-wrap-distance-left:9pt;mso-wrap-distance-top:0;mso-wrap-distance-right:9pt;mso-wrap-distance-bottom:0;mso-position-horizontal:absolute;mso-position-horizontal-relative:page;mso-position-vertical:absolute;mso-position-vertical-relative:page;mso-width-percent:0;mso-height-percent:0;mso-width-relative:page;mso-height-relative:page;v-text-anchor:top" coordsize="9800,1608" o:spt="100" o:gfxdata="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" o:allowincell="f" adj="-11796480,,5400" path="m,1607r9800,l9800,,,,,1607xe" fillcolor="#dd550c" stroked="f">
+            <v:shape w14:anchorId="3497A6D2" id="Freeform 3" o:spid="_x0000_s1029" alt="Title: Blue University of Kansas Header - Description: Blue University of Kansas Header&#10;" style="position:absolute;left:0;text-align:left;margin-left:.75pt;margin-top:771.75pt;width:614.3pt;height:7.2pt;z-index:-251652096;visibility:visible;mso-wrap-style:square;mso-width-percent:0;mso-height-percent:0;mso-wrap-distance-left:9pt;mso-wrap-distance-top:0;mso-wrap-distance-right:9pt;mso-wrap-distance-bottom:0;mso-position-horizontal:absolute;mso-position-horizontal-relative:page;mso-position-vertical:absolute;mso-position-vertical-relative:page;mso-width-percent:0;mso-height-percent:0;mso-width-relative:page;mso-height-relative:page;v-text-anchor:top" coordsize="9800,1608" o:spt="100" o:gfxdata="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" o:allowincell="f" adj="-11796480,,5400" path="m,1607r9800,l9800,,,,,1607xe" fillcolor="#dd550c" stroked="f">
               <v:stroke joinstyle="miter"/>
               <v:formulas/>
               <v:path arrowok="t" o:connecttype="custom" o:connectlocs="0,91383;7801610,91383;7801610,0;0,0;0,91383" o:connectangles="0,0,0,0,0" textboxrect="0,0,9800,1608"/>
@@ -4550,7 +6501,7 @@
         </mc:Choice>
         <mc:Fallback>
           <w:pict>
-            <v:shape w14:anchorId="57747814" id="Freeform 1" o:spid="_x0000_s1026" alt="Title: Blue University of Kansas Header - Description: Blue University of Kansas Header&#10;" style="position:absolute;left:0;text-align:left;margin-left:0;margin-top:82.45pt;width:614.3pt;height:14.4pt;z-index:-251654144;visibility:visible;mso-wrap-style:square;mso-width-percent:0;mso-height-percent:0;mso-wrap-distance-left:9pt;mso-wrap-distance-top:0;mso-wrap-distance-right:9pt;mso-wrap-distance-bottom:0;mso-position-horizontal:left;mso-position-horizontal-relative:page;mso-position-vertical:absolute;mso-position-vertical-relative:page;mso-width-percent:0;mso-height-percent:0;mso-width-relative:page;mso-height-relative:page;v-text-anchor:top" coordsize="9800,1608" o:spt="100" o:gfxdata="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" o:allowincell="f" adj="-11796480,,5400" path="m,1607r9800,l9800,,,,,1607xe" fillcolor="#dd550c" stroked="f">
+            <v:shape w14:anchorId="57747814" id="Freeform 1" o:spid="_x0000_s1026" alt="Title: Blue University of Kansas Header - Description: Blue University of Kansas Header&#10;" style="position:absolute;left:0;text-align:left;margin-left:0;margin-top:82.45pt;width:614.3pt;height:14.4pt;z-index:-251654144;visibility:visible;mso-wrap-style:square;mso-width-percent:0;mso-height-percent:0;mso-wrap-distance-left:9pt;mso-wrap-distance-top:0;mso-wrap-distance-right:9pt;mso-wrap-distance-bottom:0;mso-position-horizontal:left;mso-position-horizontal-relative:page;mso-position-vertical:absolute;mso-position-vertical-relative:page;mso-width-percent:0;mso-height-percent:0;mso-width-relative:page;mso-height-relative:page;v-text-anchor:top" coordsize="9800,1608" o:spt="100" o:gfxdata="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" o:allowincell="f" adj="-11796480,,5400" path="m,1607r9800,l9800,,,,,1607xe" fillcolor="#dd550c" stroked="f">
               <v:stroke joinstyle="miter"/>
               <v:formulas/>
               <v:path arrowok="t" o:connecttype="custom" o:connectlocs="0,182766;7801610,182766;7801610,0;0,0;0,182766" o:connectangles="0,0,0,0,0" textboxrect="0,0,9800,1608"/>
@@ -4666,7 +6617,7 @@
               <v:stroke joinstyle="miter"/>
               <v:path gradientshapeok="t" o:connecttype="rect"/>
             </v:shapetype>
-            <v:shape id="Text Box 26" o:spid="_x0000_s1027" type="#_x0000_t202" style="position:absolute;left:0;text-align:left;margin-left:154.5pt;margin-top:27pt;width:392.3pt;height:35.25pt;z-index:251660288;visibility:visible;mso-wrap-style:square;mso-width-percent:0;mso-height-percent:0;mso-wrap-distance-left:9pt;mso-wrap-distance-top:0;mso-wrap-distance-right:9pt;mso-wrap-distance-bottom:0;mso-position-horizontal:absolute;mso-position-horizontal-relative:text;mso-position-vertical:absolute;mso-position-vertical-relative:text;mso-width-percent:0;mso-height-percent:0;mso-width-relative:margin;mso-height-relative:margin;v-text-anchor:top" o:gfxdata="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" filled="f" stroked="f" strokeweight=".5pt">
+            <v:shape id="Text Box 26" o:spid="_x0000_s1027" type="#_x0000_t202" style="position:absolute;left:0;text-align:left;margin-left:154.5pt;margin-top:27pt;width:392.3pt;height:35.25pt;z-index:251660288;visibility:visible;mso-wrap-style:square;mso-width-percent:0;mso-height-percent:0;mso-wrap-distance-left:9pt;mso-wrap-distance-top:0;mso-wrap-distance-right:9pt;mso-wrap-distance-bottom:0;mso-position-horizontal:absolute;mso-position-horizontal-relative:text;mso-position-vertical:absolute;mso-position-vertical-relative:text;mso-width-percent:0;mso-height-percent:0;mso-width-relative:margin;mso-height-relative:margin;v-text-anchor:top" o:gfxdata="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" filled="f" stroked="f" strokeweight=".5pt">
               <v:textbox>
                 <w:txbxContent>
                   <w:p>
@@ -4812,7 +6763,7 @@
         </mc:Choice>
         <mc:Fallback>
           <w:pict>
-            <v:shape w14:anchorId="01E77F19" id="Freeform 2" o:spid="_x0000_s1028" alt="Title: Blue University of Kansas Header - Description: Blue University of Kansas Header&#10;" style="position:absolute;left:0;text-align:left;margin-left:0;margin-top:0;width:614.3pt;height:83.35pt;z-index:-251658240;visibility:visible;mso-wrap-style:square;mso-width-percent:0;mso-height-percent:0;mso-wrap-distance-left:9pt;mso-wrap-distance-top:0;mso-wrap-distance-right:9pt;mso-wrap-distance-bottom:0;mso-position-horizontal:left;mso-position-horizontal-relative:page;mso-position-vertical:top;mso-position-vertical-relative:page;mso-width-percent:0;mso-height-percent:0;mso-width-relative:page;mso-height-relative:page;v-text-anchor:top" coordsize="9800,1608" o:spt="100" o:gfxdata="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" o:allowincell="f" adj="-11796480,,5400" path="m,1607r9800,l9800,,,,,1607xe" fillcolor="#03244d" stroked="f">
+            <v:shape w14:anchorId="01E77F19" id="Freeform 2" o:spid="_x0000_s1028" alt="Title: Blue University of Kansas Header - Description: Blue University of Kansas Header&#10;" style="position:absolute;left:0;text-align:left;margin-left:0;margin-top:0;width:614.3pt;height:83.35pt;z-index:-251658240;visibility:visible;mso-wrap-style:square;mso-width-percent:0;mso-height-percent:0;mso-wrap-distance-left:9pt;mso-wrap-distance-top:0;mso-wrap-distance-right:9pt;mso-wrap-distance-bottom:0;mso-position-horizontal:left;mso-position-horizontal-relative:page;mso-position-vertical:top;mso-position-vertical-relative:page;mso-width-percent:0;mso-height-percent:0;mso-width-relative:page;mso-height-relative:page;v-text-anchor:top" coordsize="9800,1608" o:spt="100" o:gfxdata="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" o:allowincell="f" adj="-11796480,,5400" path="m,1607r9800,l9800,,,,,1607xe" fillcolor="#03244d" stroked="f">
               <v:stroke joinstyle="miter"/>
               <v:formulas/>
               <v:path arrowok="t" o:connecttype="custom" o:connectlocs="0,1057887;7801610,1057887;7801610,0;0,0;0,1057887" o:connectangles="0,0,0,0,0" textboxrect="0,0,9800,1608"/>
@@ -5765,7 +7716,7 @@
   <w:abstractNum w:abstractNumId="10" w15:restartNumberingAfterBreak="0">
     <w:nsid w:val="1DCB3410"/>
     <w:multiLevelType w:val="hybridMultilevel"/>
-    <w:tmpl w:val="EFF0726A"/>
+    <w:tmpl w:val="E71A634C"/>
     <w:lvl w:ilvl="0" w:tplc="0409000F">
       <w:start w:val="1"/>
       <w:numFmt w:val="decimal"/>
@@ -6321,6 +8272,92 @@
     </w:lvl>
   </w:abstractNum>
   <w:abstractNum w:abstractNumId="16" w15:restartNumberingAfterBreak="0">
+    <w:nsid w:val="317F2200"/>
+    <w:multiLevelType w:val="hybridMultilevel"/>
+    <w:tmpl w:val="C3147D58"/>
+    <w:lvl w:ilvl="0" w:tplc="04090011">
+      <w:start w:val="1"/>
+      <w:numFmt w:val="decimal"/>
+      <w:lvlText w:val="%1)"/>
+      <w:lvlJc w:val="left"/>
+      <w:pPr>
+        <w:ind w:left="720" w:hanging="360"/>
+      </w:pPr>
+    </w:lvl>
+    <w:lvl w:ilvl="1" w:tplc="04090019">
+      <w:start w:val="1"/>
+      <w:numFmt w:val="lowerLetter"/>
+      <w:lvlText w:val="%2."/>
+      <w:lvlJc w:val="left"/>
+      <w:pPr>
+        <w:ind w:left="1440" w:hanging="360"/>
+      </w:pPr>
+    </w:lvl>
+    <w:lvl w:ilvl="2" w:tplc="0409001B" w:tentative="1">
+      <w:start w:val="1"/>
+      <w:numFmt w:val="lowerRoman"/>
+      <w:lvlText w:val="%3."/>
+      <w:lvlJc w:val="right"/>
+      <w:pPr>
+        <w:ind w:left="2160" w:hanging="180"/>
+      </w:pPr>
+    </w:lvl>
+    <w:lvl w:ilvl="3" w:tplc="0409000F" w:tentative="1">
+      <w:start w:val="1"/>
+      <w:numFmt w:val="decimal"/>
+      <w:lvlText w:val="%4."/>
+      <w:lvlJc w:val="left"/>
+      <w:pPr>
+        <w:ind w:left="2880" w:hanging="360"/>
+      </w:pPr>
+    </w:lvl>
+    <w:lvl w:ilvl="4" w:tplc="04090019" w:tentative="1">
+      <w:start w:val="1"/>
+      <w:numFmt w:val="lowerLetter"/>
+      <w:lvlText w:val="%5."/>
+      <w:lvlJc w:val="left"/>
+      <w:pPr>
+        <w:ind w:left="3600" w:hanging="360"/>
+      </w:pPr>
+    </w:lvl>
+    <w:lvl w:ilvl="5" w:tplc="0409001B" w:tentative="1">
+      <w:start w:val="1"/>
+      <w:numFmt w:val="lowerRoman"/>
+      <w:lvlText w:val="%6."/>
+      <w:lvlJc w:val="right"/>
+      <w:pPr>
+        <w:ind w:left="4320" w:hanging="180"/>
+      </w:pPr>
+    </w:lvl>
+    <w:lvl w:ilvl="6" w:tplc="0409000F" w:tentative="1">
+      <w:start w:val="1"/>
+      <w:numFmt w:val="decimal"/>
+      <w:lvlText w:val="%7."/>
+      <w:lvlJc w:val="left"/>
+      <w:pPr>
+        <w:ind w:left="5040" w:hanging="360"/>
+      </w:pPr>
+    </w:lvl>
+    <w:lvl w:ilvl="7" w:tplc="04090019" w:tentative="1">
+      <w:start w:val="1"/>
+      <w:numFmt w:val="lowerLetter"/>
+      <w:lvlText w:val="%8."/>
+      <w:lvlJc w:val="left"/>
+      <w:pPr>
+        <w:ind w:left="5760" w:hanging="360"/>
+      </w:pPr>
+    </w:lvl>
+    <w:lvl w:ilvl="8" w:tplc="0409001B" w:tentative="1">
+      <w:start w:val="1"/>
+      <w:numFmt w:val="lowerRoman"/>
+      <w:lvlText w:val="%9."/>
+      <w:lvlJc w:val="right"/>
+      <w:pPr>
+        <w:ind w:left="6480" w:hanging="180"/>
+      </w:pPr>
+    </w:lvl>
+  </w:abstractNum>
+  <w:abstractNum w:abstractNumId="17" w15:restartNumberingAfterBreak="0">
     <w:nsid w:val="31E963CB"/>
     <w:multiLevelType w:val="hybridMultilevel"/>
     <w:tmpl w:val="B11E60FC"/>
@@ -6409,7 +8446,7 @@
       </w:pPr>
     </w:lvl>
   </w:abstractNum>
-  <w:abstractNum w:abstractNumId="17" w15:restartNumberingAfterBreak="0">
+  <w:abstractNum w:abstractNumId="18" w15:restartNumberingAfterBreak="0">
     <w:nsid w:val="427B25B2"/>
     <w:multiLevelType w:val="hybridMultilevel"/>
     <w:tmpl w:val="2F9CBCE2"/>
@@ -6495,7 +8532,7 @@
       </w:pPr>
     </w:lvl>
   </w:abstractNum>
-  <w:abstractNum w:abstractNumId="18" w15:restartNumberingAfterBreak="0">
+  <w:abstractNum w:abstractNumId="19" w15:restartNumberingAfterBreak="0">
     <w:nsid w:val="44B521CE"/>
     <w:multiLevelType w:val="hybridMultilevel"/>
     <w:tmpl w:val="66AA011A"/>
@@ -6584,7 +8621,7 @@
       </w:pPr>
     </w:lvl>
   </w:abstractNum>
-  <w:abstractNum w:abstractNumId="19" w15:restartNumberingAfterBreak="0">
+  <w:abstractNum w:abstractNumId="20" w15:restartNumberingAfterBreak="0">
     <w:nsid w:val="45C55147"/>
     <w:multiLevelType w:val="hybridMultilevel"/>
     <w:tmpl w:val="66AA011A"/>
@@ -6673,7 +8710,7 @@
       </w:pPr>
     </w:lvl>
   </w:abstractNum>
-  <w:abstractNum w:abstractNumId="20" w15:restartNumberingAfterBreak="0">
+  <w:abstractNum w:abstractNumId="21" w15:restartNumberingAfterBreak="0">
     <w:nsid w:val="48D25E8A"/>
     <w:multiLevelType w:val="hybridMultilevel"/>
     <w:tmpl w:val="395CC77A"/>
@@ -6759,7 +8796,7 @@
       </w:pPr>
     </w:lvl>
   </w:abstractNum>
-  <w:abstractNum w:abstractNumId="21" w15:restartNumberingAfterBreak="0">
+  <w:abstractNum w:abstractNumId="22" w15:restartNumberingAfterBreak="0">
     <w:nsid w:val="51D409A9"/>
     <w:multiLevelType w:val="hybridMultilevel"/>
     <w:tmpl w:val="1250F4F8"/>
@@ -6848,7 +8885,7 @@
       </w:pPr>
     </w:lvl>
   </w:abstractNum>
-  <w:abstractNum w:abstractNumId="22" w15:restartNumberingAfterBreak="0">
+  <w:abstractNum w:abstractNumId="23" w15:restartNumberingAfterBreak="0">
     <w:nsid w:val="57FB0174"/>
     <w:multiLevelType w:val="hybridMultilevel"/>
     <w:tmpl w:val="CB5C06A6"/>
@@ -6937,7 +8974,7 @@
       </w:pPr>
     </w:lvl>
   </w:abstractNum>
-  <w:abstractNum w:abstractNumId="23" w15:restartNumberingAfterBreak="0">
+  <w:abstractNum w:abstractNumId="24" w15:restartNumberingAfterBreak="0">
     <w:nsid w:val="5D3D328F"/>
     <w:multiLevelType w:val="hybridMultilevel"/>
     <w:tmpl w:val="85AA44C6"/>
@@ -7050,7 +9087,7 @@
       </w:rPr>
     </w:lvl>
   </w:abstractNum>
-  <w:abstractNum w:abstractNumId="24" w15:restartNumberingAfterBreak="0">
+  <w:abstractNum w:abstractNumId="25" w15:restartNumberingAfterBreak="0">
     <w:nsid w:val="5E412D6A"/>
     <w:multiLevelType w:val="hybridMultilevel"/>
     <w:tmpl w:val="FC329656"/>
@@ -7136,7 +9173,7 @@
       </w:pPr>
     </w:lvl>
   </w:abstractNum>
-  <w:abstractNum w:abstractNumId="25" w15:restartNumberingAfterBreak="0">
+  <w:abstractNum w:abstractNumId="26" w15:restartNumberingAfterBreak="0">
     <w:nsid w:val="61095762"/>
     <w:multiLevelType w:val="hybridMultilevel"/>
     <w:tmpl w:val="29ECAA30"/>
@@ -7225,7 +9262,7 @@
       </w:pPr>
     </w:lvl>
   </w:abstractNum>
-  <w:abstractNum w:abstractNumId="26" w15:restartNumberingAfterBreak="0">
+  <w:abstractNum w:abstractNumId="27" w15:restartNumberingAfterBreak="0">
     <w:nsid w:val="62C02297"/>
     <w:multiLevelType w:val="hybridMultilevel"/>
     <w:tmpl w:val="81EA709E"/>
@@ -7314,7 +9351,7 @@
       </w:pPr>
     </w:lvl>
   </w:abstractNum>
-  <w:abstractNum w:abstractNumId="27" w15:restartNumberingAfterBreak="0">
+  <w:abstractNum w:abstractNumId="28" w15:restartNumberingAfterBreak="0">
     <w:nsid w:val="62C578A8"/>
     <w:multiLevelType w:val="hybridMultilevel"/>
     <w:tmpl w:val="7BFA9110"/>
@@ -7403,7 +9440,7 @@
       </w:pPr>
     </w:lvl>
   </w:abstractNum>
-  <w:abstractNum w:abstractNumId="28" w15:restartNumberingAfterBreak="0">
+  <w:abstractNum w:abstractNumId="29" w15:restartNumberingAfterBreak="0">
     <w:nsid w:val="67B43A75"/>
     <w:multiLevelType w:val="hybridMultilevel"/>
     <w:tmpl w:val="6D76D5D2"/>
@@ -7492,7 +9529,7 @@
       </w:pPr>
     </w:lvl>
   </w:abstractNum>
-  <w:abstractNum w:abstractNumId="29" w15:restartNumberingAfterBreak="0">
+  <w:abstractNum w:abstractNumId="30" w15:restartNumberingAfterBreak="0">
     <w:nsid w:val="6A0343C6"/>
     <w:multiLevelType w:val="hybridMultilevel"/>
     <w:tmpl w:val="63E22F0A"/>
@@ -7581,7 +9618,7 @@
       </w:pPr>
     </w:lvl>
   </w:abstractNum>
-  <w:abstractNum w:abstractNumId="30" w15:restartNumberingAfterBreak="0">
+  <w:abstractNum w:abstractNumId="31" w15:restartNumberingAfterBreak="0">
     <w:nsid w:val="6A4F1D5B"/>
     <w:multiLevelType w:val="hybridMultilevel"/>
     <w:tmpl w:val="A1A22B10"/>
@@ -7670,7 +9707,93 @@
       </w:pPr>
     </w:lvl>
   </w:abstractNum>
-  <w:abstractNum w:abstractNumId="31" w15:restartNumberingAfterBreak="0">
+  <w:abstractNum w:abstractNumId="32" w15:restartNumberingAfterBreak="0">
+    <w:nsid w:val="6C327C39"/>
+    <w:multiLevelType w:val="hybridMultilevel"/>
+    <w:tmpl w:val="AEC09236"/>
+    <w:lvl w:ilvl="0" w:tplc="0409000F">
+      <w:start w:val="1"/>
+      <w:numFmt w:val="decimal"/>
+      <w:lvlText w:val="%1."/>
+      <w:lvlJc w:val="left"/>
+      <w:pPr>
+        <w:ind w:left="1800" w:hanging="360"/>
+      </w:pPr>
+    </w:lvl>
+    <w:lvl w:ilvl="1" w:tplc="04090019" w:tentative="1">
+      <w:start w:val="1"/>
+      <w:numFmt w:val="lowerLetter"/>
+      <w:lvlText w:val="%2."/>
+      <w:lvlJc w:val="left"/>
+      <w:pPr>
+        <w:ind w:left="2520" w:hanging="360"/>
+      </w:pPr>
+    </w:lvl>
+    <w:lvl w:ilvl="2" w:tplc="0409001B" w:tentative="1">
+      <w:start w:val="1"/>
+      <w:numFmt w:val="lowerRoman"/>
+      <w:lvlText w:val="%3."/>
+      <w:lvlJc w:val="right"/>
+      <w:pPr>
+        <w:ind w:left="3240" w:hanging="180"/>
+      </w:pPr>
+    </w:lvl>
+    <w:lvl w:ilvl="3" w:tplc="0409000F" w:tentative="1">
+      <w:start w:val="1"/>
+      <w:numFmt w:val="decimal"/>
+      <w:lvlText w:val="%4."/>
+      <w:lvlJc w:val="left"/>
+      <w:pPr>
+        <w:ind w:left="3960" w:hanging="360"/>
+      </w:pPr>
+    </w:lvl>
+    <w:lvl w:ilvl="4" w:tplc="04090019" w:tentative="1">
+      <w:start w:val="1"/>
+      <w:numFmt w:val="lowerLetter"/>
+      <w:lvlText w:val="%5."/>
+      <w:lvlJc w:val="left"/>
+      <w:pPr>
+        <w:ind w:left="4680" w:hanging="360"/>
+      </w:pPr>
+    </w:lvl>
+    <w:lvl w:ilvl="5" w:tplc="0409001B" w:tentative="1">
+      <w:start w:val="1"/>
+      <w:numFmt w:val="lowerRoman"/>
+      <w:lvlText w:val="%6."/>
+      <w:lvlJc w:val="right"/>
+      <w:pPr>
+        <w:ind w:left="5400" w:hanging="180"/>
+      </w:pPr>
+    </w:lvl>
+    <w:lvl w:ilvl="6" w:tplc="0409000F" w:tentative="1">
+      <w:start w:val="1"/>
+      <w:numFmt w:val="decimal"/>
+      <w:lvlText w:val="%7."/>
+      <w:lvlJc w:val="left"/>
+      <w:pPr>
+        <w:ind w:left="6120" w:hanging="360"/>
+      </w:pPr>
+    </w:lvl>
+    <w:lvl w:ilvl="7" w:tplc="04090019" w:tentative="1">
+      <w:start w:val="1"/>
+      <w:numFmt w:val="lowerLetter"/>
+      <w:lvlText w:val="%8."/>
+      <w:lvlJc w:val="left"/>
+      <w:pPr>
+        <w:ind w:left="6840" w:hanging="360"/>
+      </w:pPr>
+    </w:lvl>
+    <w:lvl w:ilvl="8" w:tplc="0409001B" w:tentative="1">
+      <w:start w:val="1"/>
+      <w:numFmt w:val="lowerRoman"/>
+      <w:lvlText w:val="%9."/>
+      <w:lvlJc w:val="right"/>
+      <w:pPr>
+        <w:ind w:left="7560" w:hanging="180"/>
+      </w:pPr>
+    </w:lvl>
+  </w:abstractNum>
+  <w:abstractNum w:abstractNumId="33" w15:restartNumberingAfterBreak="0">
     <w:nsid w:val="6F6C633F"/>
     <w:multiLevelType w:val="hybridMultilevel"/>
     <w:tmpl w:val="48320FB2"/>
@@ -7783,7 +9906,7 @@
       </w:rPr>
     </w:lvl>
   </w:abstractNum>
-  <w:abstractNum w:abstractNumId="32" w15:restartNumberingAfterBreak="0">
+  <w:abstractNum w:abstractNumId="34" w15:restartNumberingAfterBreak="0">
     <w:nsid w:val="7B717D63"/>
     <w:multiLevelType w:val="hybridMultilevel"/>
     <w:tmpl w:val="A1A22B10"/>
@@ -7872,7 +9995,7 @@
       </w:pPr>
     </w:lvl>
   </w:abstractNum>
-  <w:abstractNum w:abstractNumId="33" w15:restartNumberingAfterBreak="0">
+  <w:abstractNum w:abstractNumId="35" w15:restartNumberingAfterBreak="0">
     <w:nsid w:val="7D8236A3"/>
     <w:multiLevelType w:val="hybridMultilevel"/>
     <w:tmpl w:val="7570C7A6"/>
@@ -7965,7 +10088,7 @@
     <w:abstractNumId w:val="9"/>
   </w:num>
   <w:num w:numId="2" w16cid:durableId="1180196562">
-    <w:abstractNumId w:val="23"/>
+    <w:abstractNumId w:val="24"/>
   </w:num>
   <w:num w:numId="3" w16cid:durableId="909270658">
     <w:abstractNumId w:val="7"/>
@@ -7974,13 +10097,13 @@
     <w:abstractNumId w:val="0"/>
   </w:num>
   <w:num w:numId="5" w16cid:durableId="1335913888">
+    <w:abstractNumId w:val="18"/>
+  </w:num>
+  <w:num w:numId="6" w16cid:durableId="140772723">
     <w:abstractNumId w:val="17"/>
   </w:num>
-  <w:num w:numId="6" w16cid:durableId="140772723">
-    <w:abstractNumId w:val="16"/>
-  </w:num>
   <w:num w:numId="7" w16cid:durableId="1031495756">
-    <w:abstractNumId w:val="20"/>
+    <w:abstractNumId w:val="21"/>
   </w:num>
   <w:num w:numId="8" w16cid:durableId="2028477687">
     <w:abstractNumId w:val="6"/>
@@ -8004,49 +10127,49 @@
     <w:abstractNumId w:val="5"/>
   </w:num>
   <w:num w:numId="15" w16cid:durableId="188103317">
-    <w:abstractNumId w:val="25"/>
+    <w:abstractNumId w:val="26"/>
   </w:num>
   <w:num w:numId="16" w16cid:durableId="976493371">
     <w:abstractNumId w:val="13"/>
   </w:num>
   <w:num w:numId="17" w16cid:durableId="1109465961">
-    <w:abstractNumId w:val="24"/>
+    <w:abstractNumId w:val="25"/>
   </w:num>
   <w:num w:numId="18" w16cid:durableId="395518147">
-    <w:abstractNumId w:val="33"/>
+    <w:abstractNumId w:val="35"/>
   </w:num>
   <w:num w:numId="19" w16cid:durableId="1825051233">
-    <w:abstractNumId w:val="26"/>
+    <w:abstractNumId w:val="27"/>
   </w:num>
   <w:num w:numId="20" w16cid:durableId="797914478">
-    <w:abstractNumId w:val="32"/>
+    <w:abstractNumId w:val="34"/>
   </w:num>
   <w:num w:numId="21" w16cid:durableId="1667248047">
-    <w:abstractNumId w:val="27"/>
+    <w:abstractNumId w:val="28"/>
   </w:num>
   <w:num w:numId="22" w16cid:durableId="1753965374">
-    <w:abstractNumId w:val="29"/>
+    <w:abstractNumId w:val="30"/>
   </w:num>
   <w:num w:numId="23" w16cid:durableId="884020650">
-    <w:abstractNumId w:val="30"/>
+    <w:abstractNumId w:val="31"/>
   </w:num>
   <w:num w:numId="24" w16cid:durableId="1394235429">
     <w:abstractNumId w:val="10"/>
   </w:num>
   <w:num w:numId="25" w16cid:durableId="583758454">
-    <w:abstractNumId w:val="31"/>
+    <w:abstractNumId w:val="33"/>
   </w:num>
   <w:num w:numId="26" w16cid:durableId="790588832">
-    <w:abstractNumId w:val="22"/>
+    <w:abstractNumId w:val="23"/>
   </w:num>
   <w:num w:numId="27" w16cid:durableId="1808279152">
     <w:abstractNumId w:val="15"/>
   </w:num>
   <w:num w:numId="28" w16cid:durableId="1373534496">
-    <w:abstractNumId w:val="28"/>
+    <w:abstractNumId w:val="29"/>
   </w:num>
   <w:num w:numId="29" w16cid:durableId="2083485090">
-    <w:abstractNumId w:val="21"/>
+    <w:abstractNumId w:val="22"/>
   </w:num>
   <w:num w:numId="30" w16cid:durableId="667250713">
     <w:abstractNumId w:val="12"/>
@@ -8058,10 +10181,16 @@
     <w:abstractNumId w:val="11"/>
   </w:num>
   <w:num w:numId="33" w16cid:durableId="1668240235">
+    <w:abstractNumId w:val="20"/>
+  </w:num>
+  <w:num w:numId="34" w16cid:durableId="1832021404">
     <w:abstractNumId w:val="19"/>
   </w:num>
-  <w:num w:numId="34" w16cid:durableId="1832021404">
-    <w:abstractNumId w:val="18"/>
+  <w:num w:numId="35" w16cid:durableId="1971131025">
+    <w:abstractNumId w:val="32"/>
+  </w:num>
+  <w:num w:numId="36" w16cid:durableId="224147086">
+    <w:abstractNumId w:val="16"/>
   </w:num>
 </w:numbering>
 </file>

</xml_diff>